<commit_message>
Adds first version of CN1-S2-97-98-HW4.
</commit_message>
<xml_diff>
--- a/Homeworks/S2-97-98/CN1-S2-97-98-HW4.docx
+++ b/Homeworks/S2-97-98/CN1-S2-97-98-HW4.docx
@@ -4,8 +4,8 @@
   <w:body>
     <w:p>
       <w:pPr>
-        <w:bidi/>
-        <w:rPr>
+        <w:rPr>
+          <w:rtl/>
           <w:lang w:bidi="fa-IR"/>
         </w:rPr>
       </w:pPr>
@@ -156,7 +156,6 @@
                                 <w:ilvl w:val="0"/>
                                 <w:numId w:val="22"/>
                               </w:numPr>
-                              <w:bidi/>
                               <w:spacing w:after="0" w:line="240" w:lineRule="auto"/>
                               <w:jc w:val="center"/>
                               <w:rPr>
@@ -369,7 +368,6 @@
                           <w:ilvl w:val="0"/>
                           <w:numId w:val="22"/>
                         </w:numPr>
-                        <w:bidi/>
                         <w:spacing w:after="0" w:line="240" w:lineRule="auto"/>
                         <w:jc w:val="center"/>
                         <w:rPr>
@@ -477,6 +475,2275 @@
           </mc:Fallback>
         </mc:AlternateContent>
       </w:r>
+      <w:r>
+        <w:rPr>
+          <w:rFonts w:hint="cs"/>
+          <w:rtl/>
+          <w:lang w:bidi="fa-IR"/>
+        </w:rPr>
+        <w:t>سوال ۱: اگر لایه شبکه نتواند پهنای باند و تاخیر را برای سگمنت‌های لایه انتقال تضمین کند آیا این امکان وجود دارد که لایه‌ی انتقال بتواند این تضمین را برای پیام‌های لایه کاربرد فراهم آورد؟</w:t>
+      </w:r>
+    </w:p>
+    <w:p>
+      <w:pPr>
+        <w:pStyle w:val="Solution"/>
+        <w:rPr>
+          <w:rtl/>
+        </w:rPr>
+      </w:pPr>
+      <w:r>
+        <w:rPr>
+          <w:rFonts w:hint="cs"/>
+          <w:rtl/>
+        </w:rPr>
+        <w:t>خیر، در مورد تضمین پهنای باند و تاخیر راه‌حل انتها به انتها وجود ندارد و نیاز است که نودهای شبکه نیز در این تضمین مشارکت داشته باشند.</w:t>
+      </w:r>
+    </w:p>
+    <w:p>
+      <w:pPr>
+        <w:rPr>
+          <w:rFonts w:hint="cs"/>
+          <w:rtl/>
+          <w:lang w:bidi="fa-IR"/>
+        </w:rPr>
+      </w:pPr>
+      <w:r>
+        <w:rPr>
+          <w:rFonts w:hint="cs"/>
+          <w:rtl/>
+        </w:rPr>
+        <w:t xml:space="preserve">سوال ۲: </w:t>
+      </w:r>
+      <w:r>
+        <w:rPr>
+          <w:rtl/>
+        </w:rPr>
+        <w:t>آ</w:t>
+      </w:r>
+      <w:r>
+        <w:rPr>
+          <w:rFonts w:hint="cs"/>
+          <w:rtl/>
+        </w:rPr>
+        <w:t>ی</w:t>
+      </w:r>
+      <w:r>
+        <w:rPr>
+          <w:rFonts w:hint="eastAsia"/>
+          <w:rtl/>
+        </w:rPr>
+        <w:t>ا</w:t>
+      </w:r>
+      <w:r>
+        <w:rPr>
+          <w:rtl/>
+        </w:rPr>
+        <w:t xml:space="preserve"> برا</w:t>
+      </w:r>
+      <w:r>
+        <w:rPr>
+          <w:rFonts w:hint="cs"/>
+          <w:rtl/>
+        </w:rPr>
+        <w:t>ی</w:t>
+      </w:r>
+      <w:r>
+        <w:rPr>
+          <w:rtl/>
+        </w:rPr>
+        <w:t xml:space="preserve"> </w:t>
+      </w:r>
+      <w:r>
+        <w:rPr>
+          <w:rFonts w:hint="cs"/>
+          <w:rtl/>
+        </w:rPr>
+        <w:t>ی</w:t>
+      </w:r>
+      <w:r>
+        <w:rPr>
+          <w:rFonts w:hint="eastAsia"/>
+          <w:rtl/>
+        </w:rPr>
+        <w:t>ک</w:t>
+      </w:r>
+      <w:r>
+        <w:rPr>
+          <w:rtl/>
+        </w:rPr>
+        <w:t xml:space="preserve"> </w:t>
+      </w:r>
+      <w:r>
+        <w:t>ISP</w:t>
+      </w:r>
+      <w:r>
+        <w:rPr>
+          <w:rtl/>
+        </w:rPr>
+        <w:t xml:space="preserve"> معقول است مانند </w:t>
+      </w:r>
+      <w:r>
+        <w:rPr>
+          <w:rFonts w:hint="cs"/>
+          <w:rtl/>
+        </w:rPr>
+        <w:t>ی</w:t>
+      </w:r>
+      <w:r>
+        <w:rPr>
+          <w:rFonts w:hint="eastAsia"/>
+          <w:rtl/>
+        </w:rPr>
+        <w:t>ک</w:t>
+      </w:r>
+      <w:r>
+        <w:rPr>
+          <w:rtl/>
+        </w:rPr>
+        <w:t xml:space="preserve"> </w:t>
+      </w:r>
+      <w:r>
+        <w:t>CDN</w:t>
+      </w:r>
+      <w:r>
+        <w:rPr>
+          <w:rtl/>
+        </w:rPr>
+        <w:t xml:space="preserve"> عمل کند؟ </w:t>
+      </w:r>
+      <w:r>
+        <w:rPr>
+          <w:rFonts w:hint="cs"/>
+          <w:rtl/>
+        </w:rPr>
+        <w:t>ی</w:t>
+      </w:r>
+      <w:r>
+        <w:rPr>
+          <w:rFonts w:hint="eastAsia"/>
+          <w:rtl/>
+        </w:rPr>
+        <w:t>عن</w:t>
+      </w:r>
+      <w:r>
+        <w:rPr>
+          <w:rFonts w:hint="cs"/>
+          <w:rtl/>
+        </w:rPr>
+        <w:t>ی</w:t>
+      </w:r>
+      <w:r>
+        <w:rPr>
+          <w:rtl/>
+        </w:rPr>
+        <w:t xml:space="preserve"> آ</w:t>
+      </w:r>
+      <w:r>
+        <w:rPr>
+          <w:rFonts w:hint="cs"/>
+          <w:rtl/>
+        </w:rPr>
+        <w:t>ی</w:t>
+      </w:r>
+      <w:r>
+        <w:rPr>
+          <w:rFonts w:hint="eastAsia"/>
+          <w:rtl/>
+        </w:rPr>
+        <w:t>ا</w:t>
+      </w:r>
+      <w:r>
+        <w:rPr>
+          <w:rtl/>
+        </w:rPr>
+        <w:t xml:space="preserve"> ممکن است </w:t>
+      </w:r>
+      <w:r>
+        <w:t>ISP</w:t>
+      </w:r>
+      <w:r>
+        <w:rPr>
+          <w:rtl/>
+        </w:rPr>
+        <w:t xml:space="preserve"> بخواهد تعداد</w:t>
+      </w:r>
+      <w:r>
+        <w:rPr>
+          <w:rFonts w:hint="cs"/>
+          <w:rtl/>
+        </w:rPr>
+        <w:t>ی</w:t>
+      </w:r>
+      <w:r>
+        <w:rPr>
+          <w:rtl/>
+        </w:rPr>
+        <w:t xml:space="preserve"> از محتواها</w:t>
+      </w:r>
+      <w:r>
+        <w:rPr>
+          <w:rFonts w:hint="cs"/>
+          <w:rtl/>
+        </w:rPr>
+        <w:t>ی</w:t>
+      </w:r>
+      <w:r>
+        <w:rPr>
+          <w:rtl/>
+        </w:rPr>
+        <w:t xml:space="preserve"> </w:t>
+      </w:r>
+      <w:r>
+        <w:rPr>
+          <w:rFonts w:hint="cs"/>
+          <w:rtl/>
+        </w:rPr>
+        <w:t>ی</w:t>
+      </w:r>
+      <w:r>
+        <w:rPr>
+          <w:rFonts w:hint="eastAsia"/>
+          <w:rtl/>
+        </w:rPr>
+        <w:t>ک</w:t>
+      </w:r>
+      <w:r>
+        <w:rPr>
+          <w:rtl/>
+        </w:rPr>
+        <w:t xml:space="preserve"> </w:t>
+      </w:r>
+      <w:r>
+        <w:t>CDN</w:t>
+      </w:r>
+      <w:r>
+        <w:rPr>
+          <w:rtl/>
+        </w:rPr>
+        <w:t xml:space="preserve"> را بر رو</w:t>
+      </w:r>
+      <w:r>
+        <w:rPr>
+          <w:rFonts w:hint="cs"/>
+          <w:rtl/>
+        </w:rPr>
+        <w:t>ی</w:t>
+      </w:r>
+      <w:r>
+        <w:rPr>
+          <w:rtl/>
+        </w:rPr>
+        <w:t xml:space="preserve"> شبکه خود ذخ</w:t>
+      </w:r>
+      <w:r>
+        <w:rPr>
+          <w:rFonts w:hint="cs"/>
+          <w:rtl/>
+        </w:rPr>
+        <w:t>ی</w:t>
+      </w:r>
+      <w:r>
+        <w:rPr>
+          <w:rFonts w:hint="eastAsia"/>
+          <w:rtl/>
+        </w:rPr>
+        <w:t>ره</w:t>
+      </w:r>
+      <w:r>
+        <w:rPr>
+          <w:rtl/>
+        </w:rPr>
+        <w:t xml:space="preserve"> کند؟ ا</w:t>
+      </w:r>
+      <w:r>
+        <w:rPr>
+          <w:rFonts w:hint="cs"/>
+          <w:rtl/>
+        </w:rPr>
+        <w:t>ی</w:t>
+      </w:r>
+      <w:r>
+        <w:rPr>
+          <w:rFonts w:hint="eastAsia"/>
+          <w:rtl/>
+        </w:rPr>
+        <w:t>ن</w:t>
+      </w:r>
+      <w:r>
+        <w:rPr>
+          <w:rtl/>
+        </w:rPr>
+        <w:t xml:space="preserve"> کار چه مزا</w:t>
+      </w:r>
+      <w:r>
+        <w:rPr>
+          <w:rFonts w:hint="cs"/>
+          <w:rtl/>
+        </w:rPr>
+        <w:t>ی</w:t>
+      </w:r>
+      <w:r>
+        <w:rPr>
+          <w:rFonts w:hint="eastAsia"/>
+          <w:rtl/>
+        </w:rPr>
+        <w:t>ا</w:t>
+      </w:r>
+      <w:r>
+        <w:rPr>
+          <w:rtl/>
+        </w:rPr>
+        <w:t xml:space="preserve"> و معا</w:t>
+      </w:r>
+      <w:r>
+        <w:rPr>
+          <w:rFonts w:hint="cs"/>
+          <w:rtl/>
+        </w:rPr>
+        <w:t>ی</w:t>
+      </w:r>
+      <w:r>
+        <w:rPr>
+          <w:rFonts w:hint="eastAsia"/>
+          <w:rtl/>
+        </w:rPr>
+        <w:t>ب</w:t>
+      </w:r>
+      <w:r>
+        <w:rPr>
+          <w:rFonts w:hint="cs"/>
+          <w:rtl/>
+        </w:rPr>
+        <w:t>ی</w:t>
+      </w:r>
+      <w:r>
+        <w:rPr>
+          <w:rtl/>
+        </w:rPr>
+        <w:t xml:space="preserve"> برا</w:t>
+      </w:r>
+      <w:r>
+        <w:rPr>
+          <w:rFonts w:hint="cs"/>
+          <w:rtl/>
+        </w:rPr>
+        <w:t>ی</w:t>
+      </w:r>
+      <w:r>
+        <w:rPr>
+          <w:rtl/>
+        </w:rPr>
+        <w:t xml:space="preserve"> آن دارد</w:t>
+      </w:r>
+      <w:r>
+        <w:rPr>
+          <w:rFonts w:hint="cs"/>
+          <w:rtl/>
+          <w:lang w:bidi="fa-IR"/>
+        </w:rPr>
+        <w:t>؟</w:t>
+      </w:r>
+    </w:p>
+    <w:p>
+      <w:pPr>
+        <w:pStyle w:val="Solution"/>
+        <w:rPr>
+          <w:rtl/>
+        </w:rPr>
+      </w:pPr>
+      <w:r>
+        <w:rPr>
+          <w:rtl/>
+        </w:rPr>
+        <w:t>بله</w:t>
+      </w:r>
+      <w:r>
+        <w:rPr>
+          <w:rFonts w:hint="cs"/>
+          <w:rtl/>
+        </w:rPr>
+        <w:t xml:space="preserve"> این امر ممکن است و</w:t>
+      </w:r>
+      <w:r>
+        <w:rPr>
+          <w:rtl/>
+        </w:rPr>
+        <w:t xml:space="preserve"> برا</w:t>
+      </w:r>
+      <w:r>
+        <w:rPr>
+          <w:rFonts w:hint="cs"/>
+          <w:rtl/>
+        </w:rPr>
+        <w:t>ی</w:t>
+      </w:r>
+      <w:r>
+        <w:rPr>
+          <w:rtl/>
+        </w:rPr>
+        <w:t xml:space="preserve"> </w:t>
+      </w:r>
+      <w:r>
+        <w:t>ISP</w:t>
+      </w:r>
+      <w:r>
+        <w:rPr>
+          <w:rtl/>
+        </w:rPr>
+        <w:t xml:space="preserve"> ا</w:t>
+      </w:r>
+      <w:r>
+        <w:rPr>
+          <w:rFonts w:hint="cs"/>
+          <w:rtl/>
+        </w:rPr>
+        <w:t>ی</w:t>
+      </w:r>
+      <w:r>
+        <w:rPr>
+          <w:rFonts w:hint="eastAsia"/>
+          <w:rtl/>
+        </w:rPr>
+        <w:t>ن</w:t>
+      </w:r>
+      <w:r>
+        <w:rPr>
+          <w:rtl/>
+        </w:rPr>
+        <w:t xml:space="preserve"> </w:t>
+      </w:r>
+      <w:r>
+        <w:rPr>
+          <w:rFonts w:hint="cs"/>
+          <w:rtl/>
+        </w:rPr>
+        <w:t>امر</w:t>
+      </w:r>
+      <w:r>
+        <w:rPr>
+          <w:rtl/>
+        </w:rPr>
+        <w:t xml:space="preserve"> هز</w:t>
+      </w:r>
+      <w:r>
+        <w:rPr>
+          <w:rFonts w:hint="cs"/>
+          <w:rtl/>
+        </w:rPr>
+        <w:t>ی</w:t>
+      </w:r>
+      <w:r>
+        <w:rPr>
+          <w:rFonts w:hint="eastAsia"/>
+          <w:rtl/>
+        </w:rPr>
+        <w:t>نه‌ها</w:t>
+      </w:r>
+      <w:r>
+        <w:rPr>
+          <w:rFonts w:hint="cs"/>
+          <w:rtl/>
+        </w:rPr>
+        <w:t>ی</w:t>
+      </w:r>
+      <w:r>
+        <w:rPr>
+          <w:rtl/>
+        </w:rPr>
+        <w:t xml:space="preserve"> ز</w:t>
+      </w:r>
+      <w:r>
+        <w:rPr>
+          <w:rFonts w:hint="cs"/>
+          <w:rtl/>
+        </w:rPr>
+        <w:t>ی</w:t>
+      </w:r>
+      <w:r>
+        <w:rPr>
+          <w:rFonts w:hint="eastAsia"/>
+          <w:rtl/>
+        </w:rPr>
+        <w:t>ر</w:t>
+      </w:r>
+      <w:r>
+        <w:rPr>
+          <w:rtl/>
+        </w:rPr>
+        <w:t xml:space="preserve"> را </w:t>
+      </w:r>
+      <w:r>
+        <w:rPr>
+          <w:rFonts w:hint="cs"/>
+          <w:rtl/>
+        </w:rPr>
+        <w:t>در می‌گیرد</w:t>
+      </w:r>
+      <w:r>
+        <w:rPr>
+          <w:rtl/>
+        </w:rPr>
+        <w:t>:</w:t>
+      </w:r>
+    </w:p>
+    <w:p>
+      <w:pPr>
+        <w:pStyle w:val="Solution"/>
+        <w:numPr>
+          <w:ilvl w:val="0"/>
+          <w:numId w:val="31"/>
+        </w:numPr>
+        <w:rPr>
+          <w:rtl/>
+        </w:rPr>
+      </w:pPr>
+      <w:r>
+        <w:rPr>
+          <w:rtl/>
+        </w:rPr>
+        <w:t>هز</w:t>
+      </w:r>
+      <w:r>
+        <w:rPr>
+          <w:rFonts w:hint="cs"/>
+          <w:rtl/>
+        </w:rPr>
+        <w:t>ی</w:t>
+      </w:r>
+      <w:r>
+        <w:rPr>
+          <w:rFonts w:hint="eastAsia"/>
+          <w:rtl/>
+        </w:rPr>
+        <w:t>نه‌</w:t>
+      </w:r>
+      <w:r>
+        <w:rPr>
+          <w:rFonts w:hint="cs"/>
+          <w:rtl/>
+        </w:rPr>
+        <w:t>ی</w:t>
+      </w:r>
+      <w:r>
+        <w:rPr>
+          <w:rtl/>
+        </w:rPr>
+        <w:t xml:space="preserve"> حقوق</w:t>
+      </w:r>
+      <w:r>
+        <w:rPr>
+          <w:rFonts w:hint="cs"/>
+          <w:rtl/>
+        </w:rPr>
+        <w:t>ی</w:t>
+      </w:r>
+      <w:r>
+        <w:rPr>
+          <w:rtl/>
+        </w:rPr>
+        <w:t xml:space="preserve">: </w:t>
+      </w:r>
+      <w:r>
+        <w:t>ISP</w:t>
+      </w:r>
+      <w:r>
+        <w:rPr>
+          <w:rtl/>
+        </w:rPr>
+        <w:t xml:space="preserve"> م</w:t>
+      </w:r>
+      <w:r>
+        <w:rPr>
+          <w:rFonts w:hint="cs"/>
+          <w:rtl/>
+        </w:rPr>
+        <w:t>ی‌</w:t>
+      </w:r>
+      <w:r>
+        <w:rPr>
+          <w:rFonts w:hint="eastAsia"/>
+          <w:rtl/>
+        </w:rPr>
+        <w:t>با</w:t>
+      </w:r>
+      <w:r>
+        <w:rPr>
+          <w:rFonts w:hint="cs"/>
+          <w:rtl/>
+        </w:rPr>
+        <w:t>ی</w:t>
+      </w:r>
+      <w:r>
+        <w:rPr>
+          <w:rFonts w:hint="eastAsia"/>
+          <w:rtl/>
+        </w:rPr>
+        <w:t>ست</w:t>
+      </w:r>
+      <w:r>
+        <w:rPr>
+          <w:rtl/>
+        </w:rPr>
+        <w:t xml:space="preserve"> مالک</w:t>
+      </w:r>
+      <w:r>
+        <w:rPr>
+          <w:rFonts w:hint="cs"/>
+          <w:rtl/>
+        </w:rPr>
+        <w:t>ی</w:t>
+      </w:r>
+      <w:r>
+        <w:rPr>
+          <w:rFonts w:hint="eastAsia"/>
+          <w:rtl/>
+        </w:rPr>
+        <w:t>ت</w:t>
+      </w:r>
+      <w:r>
+        <w:rPr>
+          <w:rtl/>
+        </w:rPr>
+        <w:t xml:space="preserve"> معنو</w:t>
+      </w:r>
+      <w:r>
+        <w:rPr>
+          <w:rFonts w:hint="cs"/>
+          <w:rtl/>
+        </w:rPr>
+        <w:t>ی</w:t>
+      </w:r>
+      <w:r>
+        <w:rPr>
+          <w:rtl/>
+        </w:rPr>
+        <w:t xml:space="preserve"> محتوا</w:t>
+      </w:r>
+      <w:r>
+        <w:rPr>
+          <w:rFonts w:hint="cs"/>
+          <w:rtl/>
+        </w:rPr>
+        <w:t>یی</w:t>
+      </w:r>
+      <w:r>
+        <w:rPr>
+          <w:rtl/>
+        </w:rPr>
+        <w:t xml:space="preserve"> که م</w:t>
+      </w:r>
+      <w:r>
+        <w:rPr>
+          <w:rFonts w:hint="cs"/>
+          <w:rtl/>
+        </w:rPr>
+        <w:t>ی‌</w:t>
+      </w:r>
+      <w:r>
+        <w:rPr>
+          <w:rFonts w:hint="eastAsia"/>
+          <w:rtl/>
+        </w:rPr>
+        <w:t>خواهد</w:t>
+      </w:r>
+      <w:r>
+        <w:rPr>
+          <w:rtl/>
+        </w:rPr>
+        <w:t xml:space="preserve"> منتشر کند را بدست آورد.</w:t>
+      </w:r>
+    </w:p>
+    <w:p>
+      <w:pPr>
+        <w:pStyle w:val="Solution"/>
+        <w:numPr>
+          <w:ilvl w:val="0"/>
+          <w:numId w:val="31"/>
+        </w:numPr>
+        <w:rPr>
+          <w:rtl/>
+        </w:rPr>
+      </w:pPr>
+      <w:r>
+        <w:rPr>
+          <w:rtl/>
+        </w:rPr>
+        <w:t>هز</w:t>
+      </w:r>
+      <w:r>
+        <w:rPr>
+          <w:rFonts w:hint="cs"/>
+          <w:rtl/>
+        </w:rPr>
+        <w:t>ی</w:t>
+      </w:r>
+      <w:r>
+        <w:rPr>
+          <w:rFonts w:hint="eastAsia"/>
+          <w:rtl/>
+        </w:rPr>
+        <w:t>نه‌</w:t>
+      </w:r>
+      <w:r>
+        <w:rPr>
+          <w:rFonts w:hint="cs"/>
+          <w:rtl/>
+        </w:rPr>
+        <w:t>ی</w:t>
+      </w:r>
+      <w:r>
+        <w:rPr>
+          <w:rtl/>
+        </w:rPr>
+        <w:t xml:space="preserve"> فن</w:t>
+      </w:r>
+      <w:r>
+        <w:rPr>
+          <w:rFonts w:hint="cs"/>
+          <w:rtl/>
+        </w:rPr>
+        <w:t>ی</w:t>
+      </w:r>
+      <w:r>
+        <w:rPr>
+          <w:rtl/>
+        </w:rPr>
+        <w:t xml:space="preserve">: </w:t>
+      </w:r>
+      <w:r>
+        <w:t>ISP</w:t>
+      </w:r>
+      <w:r>
+        <w:rPr>
+          <w:rtl/>
+        </w:rPr>
+        <w:t xml:space="preserve"> م</w:t>
+      </w:r>
+      <w:r>
+        <w:rPr>
+          <w:rFonts w:hint="cs"/>
+          <w:rtl/>
+        </w:rPr>
+        <w:t>ی‌</w:t>
+      </w:r>
+      <w:r>
+        <w:rPr>
+          <w:rFonts w:hint="eastAsia"/>
+          <w:rtl/>
+        </w:rPr>
+        <w:t>با</w:t>
+      </w:r>
+      <w:r>
+        <w:rPr>
+          <w:rFonts w:hint="cs"/>
+          <w:rtl/>
+        </w:rPr>
+        <w:t>ی</w:t>
+      </w:r>
+      <w:r>
+        <w:rPr>
+          <w:rFonts w:hint="eastAsia"/>
+          <w:rtl/>
+        </w:rPr>
+        <w:t>ست</w:t>
+      </w:r>
+      <w:r>
+        <w:rPr>
+          <w:rtl/>
+        </w:rPr>
+        <w:t xml:space="preserve"> ز</w:t>
+      </w:r>
+      <w:r>
+        <w:rPr>
+          <w:rFonts w:hint="cs"/>
+          <w:rtl/>
+        </w:rPr>
+        <w:t>ی</w:t>
+      </w:r>
+      <w:r>
+        <w:rPr>
+          <w:rFonts w:hint="eastAsia"/>
+          <w:rtl/>
+        </w:rPr>
+        <w:t>رساخت</w:t>
+      </w:r>
+      <w:r>
+        <w:rPr>
+          <w:rtl/>
+        </w:rPr>
+        <w:t xml:space="preserve"> مناسب جهت جمع‌آور</w:t>
+      </w:r>
+      <w:r>
+        <w:rPr>
+          <w:rFonts w:hint="cs"/>
+          <w:rtl/>
+        </w:rPr>
+        <w:t>ی</w:t>
+      </w:r>
+      <w:r>
+        <w:rPr>
+          <w:rtl/>
+        </w:rPr>
+        <w:t xml:space="preserve"> ا</w:t>
+      </w:r>
+      <w:r>
+        <w:rPr>
+          <w:rFonts w:hint="cs"/>
+          <w:rtl/>
+        </w:rPr>
+        <w:t>ی</w:t>
+      </w:r>
+      <w:r>
+        <w:rPr>
+          <w:rFonts w:hint="eastAsia"/>
+          <w:rtl/>
+        </w:rPr>
+        <w:t>ن</w:t>
+      </w:r>
+      <w:r>
+        <w:rPr>
+          <w:rtl/>
+        </w:rPr>
+        <w:t xml:space="preserve"> محتوا را فراهم آورد.</w:t>
+      </w:r>
+    </w:p>
+    <w:p>
+      <w:pPr>
+        <w:pStyle w:val="Solution"/>
+        <w:numPr>
+          <w:ilvl w:val="0"/>
+          <w:numId w:val="31"/>
+        </w:numPr>
+        <w:rPr>
+          <w:rtl/>
+        </w:rPr>
+      </w:pPr>
+      <w:r>
+        <w:rPr>
+          <w:rtl/>
+        </w:rPr>
+        <w:t>هز</w:t>
+      </w:r>
+      <w:r>
+        <w:rPr>
+          <w:rFonts w:hint="cs"/>
+          <w:rtl/>
+        </w:rPr>
+        <w:t>ی</w:t>
+      </w:r>
+      <w:r>
+        <w:rPr>
+          <w:rFonts w:hint="eastAsia"/>
+          <w:rtl/>
+        </w:rPr>
+        <w:t>نه‌</w:t>
+      </w:r>
+      <w:r>
+        <w:rPr>
+          <w:rFonts w:hint="cs"/>
+          <w:rtl/>
+        </w:rPr>
+        <w:t>ی</w:t>
+      </w:r>
+      <w:r>
+        <w:rPr>
+          <w:rtl/>
+        </w:rPr>
+        <w:t xml:space="preserve"> فن</w:t>
+      </w:r>
+      <w:r>
+        <w:rPr>
+          <w:rFonts w:hint="cs"/>
+          <w:rtl/>
+        </w:rPr>
+        <w:t>ی</w:t>
+      </w:r>
+      <w:r>
+        <w:rPr>
+          <w:rtl/>
+        </w:rPr>
+        <w:t xml:space="preserve">: </w:t>
+      </w:r>
+      <w:r>
+        <w:t>ISP</w:t>
+      </w:r>
+      <w:r>
+        <w:rPr>
+          <w:rtl/>
+        </w:rPr>
+        <w:t xml:space="preserve"> م</w:t>
+      </w:r>
+      <w:r>
+        <w:rPr>
+          <w:rFonts w:hint="cs"/>
+          <w:rtl/>
+        </w:rPr>
+        <w:t>ی‌</w:t>
+      </w:r>
+      <w:r>
+        <w:rPr>
+          <w:rFonts w:hint="eastAsia"/>
+          <w:rtl/>
+        </w:rPr>
+        <w:t>با</w:t>
+      </w:r>
+      <w:r>
+        <w:rPr>
+          <w:rFonts w:hint="cs"/>
+          <w:rtl/>
+        </w:rPr>
+        <w:t>ی</w:t>
+      </w:r>
+      <w:r>
+        <w:rPr>
+          <w:rFonts w:hint="eastAsia"/>
+          <w:rtl/>
+        </w:rPr>
+        <w:t>ست</w:t>
+      </w:r>
+      <w:r>
+        <w:rPr>
+          <w:rtl/>
+        </w:rPr>
+        <w:t xml:space="preserve"> برا</w:t>
+      </w:r>
+      <w:r>
+        <w:rPr>
+          <w:rFonts w:hint="cs"/>
+          <w:rtl/>
+        </w:rPr>
+        <w:t>ی</w:t>
+      </w:r>
+      <w:r>
+        <w:rPr>
+          <w:rtl/>
+        </w:rPr>
+        <w:t xml:space="preserve"> به روزرسان</w:t>
+      </w:r>
+      <w:r>
+        <w:rPr>
+          <w:rFonts w:hint="cs"/>
+          <w:rtl/>
+        </w:rPr>
+        <w:t>ی</w:t>
+      </w:r>
+      <w:r>
+        <w:rPr>
+          <w:rtl/>
+        </w:rPr>
+        <w:t xml:space="preserve"> ا</w:t>
+      </w:r>
+      <w:r>
+        <w:rPr>
+          <w:rFonts w:hint="cs"/>
+          <w:rtl/>
+        </w:rPr>
+        <w:t>ی</w:t>
+      </w:r>
+      <w:r>
+        <w:rPr>
+          <w:rFonts w:hint="eastAsia"/>
+          <w:rtl/>
+        </w:rPr>
+        <w:t>ن</w:t>
+      </w:r>
+      <w:r>
+        <w:rPr>
+          <w:rtl/>
+        </w:rPr>
+        <w:t xml:space="preserve"> محتوا ز</w:t>
+      </w:r>
+      <w:r>
+        <w:rPr>
+          <w:rFonts w:hint="cs"/>
+          <w:rtl/>
+        </w:rPr>
+        <w:t>ی</w:t>
+      </w:r>
+      <w:r>
+        <w:rPr>
+          <w:rFonts w:hint="eastAsia"/>
+          <w:rtl/>
+        </w:rPr>
+        <w:t>رساخت</w:t>
+      </w:r>
+      <w:r>
+        <w:rPr>
+          <w:rtl/>
+        </w:rPr>
+        <w:t xml:space="preserve"> مناسب را فراهم آورد.</w:t>
+      </w:r>
+    </w:p>
+    <w:p>
+      <w:pPr>
+        <w:pStyle w:val="Solution"/>
+        <w:rPr>
+          <w:rtl/>
+        </w:rPr>
+      </w:pPr>
+      <w:r>
+        <w:t>ISP</w:t>
+      </w:r>
+      <w:r>
+        <w:rPr>
+          <w:rtl/>
+        </w:rPr>
+        <w:t xml:space="preserve"> با نگهدار</w:t>
+      </w:r>
+      <w:r>
+        <w:rPr>
+          <w:rFonts w:hint="cs"/>
+          <w:rtl/>
+        </w:rPr>
+        <w:t>ی</w:t>
+      </w:r>
+      <w:r>
+        <w:rPr>
+          <w:rtl/>
+        </w:rPr>
+        <w:t xml:space="preserve"> ا</w:t>
+      </w:r>
+      <w:r>
+        <w:rPr>
+          <w:rFonts w:hint="cs"/>
+          <w:rtl/>
+        </w:rPr>
+        <w:t>ی</w:t>
+      </w:r>
+      <w:r>
+        <w:rPr>
+          <w:rFonts w:hint="eastAsia"/>
+          <w:rtl/>
+        </w:rPr>
+        <w:t>ن</w:t>
+      </w:r>
+      <w:r>
+        <w:rPr>
+          <w:rtl/>
+        </w:rPr>
+        <w:t xml:space="preserve"> اطلاعات به صورت محل</w:t>
+      </w:r>
+      <w:r>
+        <w:rPr>
+          <w:rFonts w:hint="cs"/>
+          <w:rtl/>
+        </w:rPr>
+        <w:t>ی</w:t>
+      </w:r>
+      <w:r>
+        <w:rPr>
+          <w:rtl/>
+        </w:rPr>
+        <w:t xml:space="preserve"> هز</w:t>
+      </w:r>
+      <w:r>
+        <w:rPr>
+          <w:rFonts w:hint="cs"/>
+          <w:rtl/>
+        </w:rPr>
+        <w:t>ی</w:t>
+      </w:r>
+      <w:r>
+        <w:rPr>
+          <w:rFonts w:hint="eastAsia"/>
+          <w:rtl/>
+        </w:rPr>
+        <w:t>نه‌</w:t>
+      </w:r>
+      <w:r>
+        <w:rPr>
+          <w:rFonts w:hint="cs"/>
+          <w:rtl/>
+        </w:rPr>
+        <w:t>ی</w:t>
+      </w:r>
+      <w:r>
+        <w:rPr>
+          <w:rtl/>
+        </w:rPr>
+        <w:t xml:space="preserve"> انتفال تراف</w:t>
+      </w:r>
+      <w:r>
+        <w:rPr>
+          <w:rFonts w:hint="cs"/>
+          <w:rtl/>
+        </w:rPr>
+        <w:t>ی</w:t>
+      </w:r>
+      <w:r>
+        <w:rPr>
+          <w:rFonts w:hint="eastAsia"/>
+          <w:rtl/>
+        </w:rPr>
+        <w:t>ک</w:t>
+      </w:r>
+      <w:r>
+        <w:rPr>
+          <w:rtl/>
+        </w:rPr>
+        <w:t xml:space="preserve"> به شبکه‌ها</w:t>
+      </w:r>
+      <w:r>
+        <w:rPr>
+          <w:rFonts w:hint="cs"/>
+          <w:rtl/>
+        </w:rPr>
+        <w:t>ی</w:t>
+      </w:r>
+      <w:r>
+        <w:rPr>
+          <w:rtl/>
+        </w:rPr>
+        <w:t xml:space="preserve"> د</w:t>
+      </w:r>
+      <w:r>
+        <w:rPr>
+          <w:rFonts w:hint="cs"/>
+          <w:rtl/>
+        </w:rPr>
+        <w:t>ی</w:t>
+      </w:r>
+      <w:r>
+        <w:rPr>
+          <w:rFonts w:hint="eastAsia"/>
+          <w:rtl/>
+        </w:rPr>
+        <w:t>گر</w:t>
+      </w:r>
+      <w:r>
+        <w:rPr>
+          <w:rtl/>
+        </w:rPr>
+        <w:t xml:space="preserve"> را نم</w:t>
+      </w:r>
+      <w:r>
+        <w:rPr>
+          <w:rFonts w:hint="cs"/>
+          <w:rtl/>
+        </w:rPr>
+        <w:t>ی‌</w:t>
+      </w:r>
+      <w:r>
+        <w:rPr>
+          <w:rFonts w:hint="eastAsia"/>
+          <w:rtl/>
+        </w:rPr>
+        <w:t>پردازد</w:t>
+      </w:r>
+      <w:r>
+        <w:rPr>
+          <w:rtl/>
+        </w:rPr>
+        <w:t>.</w:t>
+      </w:r>
+    </w:p>
+    <w:p>
+      <w:pPr>
+        <w:rPr>
+          <w:rtl/>
+        </w:rPr>
+      </w:pPr>
+      <w:r>
+        <w:rPr>
+          <w:rtl/>
+        </w:rPr>
+        <w:t xml:space="preserve">سوال </w:t>
+      </w:r>
+      <w:r>
+        <w:rPr>
+          <w:rFonts w:hint="cs"/>
+          <w:rtl/>
+          <w:lang w:bidi="fa-IR"/>
+        </w:rPr>
+        <w:t>۳</w:t>
+      </w:r>
+      <w:r>
+        <w:rPr>
+          <w:rtl/>
+        </w:rPr>
+        <w:t xml:space="preserve">: اگر </w:t>
+      </w:r>
+      <w:r>
+        <w:rPr>
+          <w:rFonts w:hint="cs"/>
+          <w:rtl/>
+        </w:rPr>
+        <w:t>ی</w:t>
+      </w:r>
+      <w:r>
+        <w:rPr>
+          <w:rFonts w:hint="eastAsia"/>
+          <w:rtl/>
+        </w:rPr>
+        <w:t>ک</w:t>
+      </w:r>
+      <w:r>
+        <w:rPr>
+          <w:rtl/>
+        </w:rPr>
+        <w:t xml:space="preserve"> رسانه‌</w:t>
+      </w:r>
+      <w:r>
+        <w:rPr>
+          <w:rFonts w:hint="cs"/>
+          <w:rtl/>
+        </w:rPr>
+        <w:t>ی</w:t>
+      </w:r>
+      <w:r>
+        <w:rPr>
+          <w:rtl/>
+        </w:rPr>
+        <w:t xml:space="preserve"> ف</w:t>
+      </w:r>
+      <w:r>
+        <w:rPr>
+          <w:rFonts w:hint="cs"/>
+          <w:rtl/>
+        </w:rPr>
+        <w:t>ی</w:t>
+      </w:r>
+      <w:r>
+        <w:rPr>
+          <w:rFonts w:hint="eastAsia"/>
+          <w:rtl/>
+        </w:rPr>
+        <w:t>ز</w:t>
+      </w:r>
+      <w:r>
+        <w:rPr>
+          <w:rFonts w:hint="cs"/>
+          <w:rtl/>
+        </w:rPr>
+        <w:t>ی</w:t>
+      </w:r>
+      <w:r>
+        <w:rPr>
+          <w:rFonts w:hint="eastAsia"/>
+          <w:rtl/>
+        </w:rPr>
+        <w:t>ک</w:t>
+      </w:r>
+      <w:r>
+        <w:rPr>
+          <w:rFonts w:hint="cs"/>
+          <w:rtl/>
+        </w:rPr>
+        <w:t>ی</w:t>
+      </w:r>
+      <w:r>
+        <w:rPr>
+          <w:rtl/>
+        </w:rPr>
+        <w:t xml:space="preserve"> به صورت قابل اطم</w:t>
+      </w:r>
+      <w:r>
+        <w:rPr>
+          <w:rFonts w:hint="cs"/>
+          <w:rtl/>
+        </w:rPr>
+        <w:t>ی</w:t>
+      </w:r>
+      <w:r>
+        <w:rPr>
+          <w:rFonts w:hint="eastAsia"/>
+          <w:rtl/>
+        </w:rPr>
+        <w:t>نان</w:t>
+      </w:r>
+      <w:r>
+        <w:rPr>
+          <w:rtl/>
+        </w:rPr>
+        <w:t xml:space="preserve"> رفتار کند، آ</w:t>
+      </w:r>
+      <w:r>
+        <w:rPr>
+          <w:rFonts w:hint="cs"/>
+          <w:rtl/>
+        </w:rPr>
+        <w:t>ی</w:t>
+      </w:r>
+      <w:r>
+        <w:rPr>
+          <w:rFonts w:hint="eastAsia"/>
+          <w:rtl/>
+        </w:rPr>
+        <w:t>ا</w:t>
+      </w:r>
+      <w:r>
+        <w:rPr>
+          <w:rtl/>
+        </w:rPr>
+        <w:t xml:space="preserve"> هنوز ن</w:t>
+      </w:r>
+      <w:r>
+        <w:rPr>
+          <w:rFonts w:hint="cs"/>
+          <w:rtl/>
+        </w:rPr>
+        <w:t>ی</w:t>
+      </w:r>
+      <w:r>
+        <w:rPr>
+          <w:rFonts w:hint="eastAsia"/>
+          <w:rtl/>
+        </w:rPr>
+        <w:t>از</w:t>
+      </w:r>
+      <w:r>
+        <w:rPr>
+          <w:rtl/>
+        </w:rPr>
+        <w:t xml:space="preserve"> به لا</w:t>
+      </w:r>
+      <w:r>
+        <w:rPr>
+          <w:rFonts w:hint="cs"/>
+          <w:rtl/>
+        </w:rPr>
+        <w:t>ی</w:t>
+      </w:r>
+      <w:r>
+        <w:rPr>
+          <w:rFonts w:hint="eastAsia"/>
+          <w:rtl/>
+        </w:rPr>
+        <w:t>ه‌</w:t>
+      </w:r>
+      <w:r>
+        <w:rPr>
+          <w:rFonts w:hint="cs"/>
+          <w:rtl/>
+        </w:rPr>
+        <w:t>ی</w:t>
+      </w:r>
+      <w:r>
+        <w:rPr>
+          <w:rtl/>
+        </w:rPr>
+        <w:t xml:space="preserve"> پ</w:t>
+      </w:r>
+      <w:r>
+        <w:rPr>
+          <w:rFonts w:hint="cs"/>
+          <w:rtl/>
+        </w:rPr>
+        <w:t>ی</w:t>
+      </w:r>
+      <w:r>
+        <w:rPr>
+          <w:rFonts w:hint="eastAsia"/>
+          <w:rtl/>
+        </w:rPr>
+        <w:t>وند</w:t>
+      </w:r>
+      <w:r>
+        <w:rPr>
+          <w:rtl/>
+        </w:rPr>
+        <w:t xml:space="preserve"> داده وجود خواهد داشت؟</w:t>
+      </w:r>
+    </w:p>
+    <w:p>
+      <w:pPr>
+        <w:pStyle w:val="Solution"/>
+        <w:rPr>
+          <w:rtl/>
+        </w:rPr>
+      </w:pPr>
+      <w:r>
+        <w:rPr>
+          <w:rFonts w:hint="eastAsia"/>
+          <w:rtl/>
+        </w:rPr>
+        <w:t>بله،</w:t>
+      </w:r>
+      <w:r>
+        <w:rPr>
+          <w:rtl/>
+        </w:rPr>
+        <w:t xml:space="preserve"> لا</w:t>
+      </w:r>
+      <w:r>
+        <w:rPr>
+          <w:rFonts w:hint="cs"/>
+          <w:rtl/>
+        </w:rPr>
+        <w:t>ی</w:t>
+      </w:r>
+      <w:r>
+        <w:rPr>
+          <w:rFonts w:hint="eastAsia"/>
+          <w:rtl/>
+        </w:rPr>
+        <w:t>ه‌</w:t>
+      </w:r>
+      <w:r>
+        <w:rPr>
+          <w:rFonts w:hint="cs"/>
+          <w:rtl/>
+        </w:rPr>
+        <w:t>ی</w:t>
+      </w:r>
+      <w:r>
+        <w:rPr>
+          <w:rtl/>
+        </w:rPr>
+        <w:t xml:space="preserve"> پ</w:t>
+      </w:r>
+      <w:r>
+        <w:rPr>
+          <w:rFonts w:hint="cs"/>
+          <w:rtl/>
+        </w:rPr>
+        <w:t>ی</w:t>
+      </w:r>
+      <w:r>
+        <w:rPr>
+          <w:rFonts w:hint="eastAsia"/>
+          <w:rtl/>
+        </w:rPr>
+        <w:t>وند</w:t>
+      </w:r>
+      <w:r>
+        <w:rPr>
+          <w:rtl/>
+        </w:rPr>
+        <w:t xml:space="preserve"> داده در کنار وظ</w:t>
+      </w:r>
+      <w:r>
+        <w:rPr>
+          <w:rFonts w:hint="cs"/>
+          <w:rtl/>
+        </w:rPr>
+        <w:t>ی</w:t>
+      </w:r>
+      <w:r>
+        <w:rPr>
+          <w:rFonts w:hint="eastAsia"/>
+          <w:rtl/>
+        </w:rPr>
+        <w:t>قه‌</w:t>
+      </w:r>
+      <w:r>
+        <w:rPr>
+          <w:rFonts w:hint="cs"/>
+          <w:rtl/>
+        </w:rPr>
+        <w:t>ی</w:t>
+      </w:r>
+      <w:r>
+        <w:rPr>
+          <w:rtl/>
+        </w:rPr>
+        <w:t xml:space="preserve"> فراهم آوردن قابل</w:t>
+      </w:r>
+      <w:r>
+        <w:rPr>
+          <w:rFonts w:hint="cs"/>
+          <w:rtl/>
+        </w:rPr>
+        <w:t>ی</w:t>
+      </w:r>
+      <w:r>
+        <w:rPr>
+          <w:rFonts w:hint="eastAsia"/>
+          <w:rtl/>
+        </w:rPr>
+        <w:t>ت</w:t>
+      </w:r>
+      <w:r>
+        <w:rPr>
+          <w:rtl/>
+        </w:rPr>
+        <w:t xml:space="preserve"> اطم</w:t>
+      </w:r>
+      <w:r>
+        <w:rPr>
+          <w:rFonts w:hint="cs"/>
+          <w:rtl/>
+        </w:rPr>
+        <w:t>ی</w:t>
+      </w:r>
+      <w:r>
+        <w:rPr>
+          <w:rFonts w:hint="eastAsia"/>
+          <w:rtl/>
+        </w:rPr>
+        <w:t>نان</w:t>
+      </w:r>
+      <w:r>
+        <w:rPr>
+          <w:rtl/>
+        </w:rPr>
+        <w:t xml:space="preserve"> بر بستر ف</w:t>
+      </w:r>
+      <w:r>
+        <w:rPr>
+          <w:rFonts w:hint="cs"/>
+          <w:rtl/>
+        </w:rPr>
+        <w:t>ی</w:t>
+      </w:r>
+      <w:r>
+        <w:rPr>
+          <w:rFonts w:hint="eastAsia"/>
+          <w:rtl/>
+        </w:rPr>
+        <w:t>ز</w:t>
+      </w:r>
+      <w:r>
+        <w:rPr>
+          <w:rFonts w:hint="cs"/>
+          <w:rtl/>
+        </w:rPr>
+        <w:t>ی</w:t>
+      </w:r>
+      <w:r>
+        <w:rPr>
+          <w:rFonts w:hint="eastAsia"/>
+          <w:rtl/>
+        </w:rPr>
+        <w:t>ک</w:t>
+      </w:r>
+      <w:r>
+        <w:rPr>
+          <w:rFonts w:hint="cs"/>
+          <w:rtl/>
+        </w:rPr>
+        <w:t>ی</w:t>
+      </w:r>
+      <w:r>
+        <w:rPr>
+          <w:rtl/>
+        </w:rPr>
+        <w:t xml:space="preserve"> وظا</w:t>
+      </w:r>
+      <w:r>
+        <w:rPr>
+          <w:rFonts w:hint="cs"/>
+          <w:rtl/>
+        </w:rPr>
+        <w:t>ی</w:t>
+      </w:r>
+      <w:r>
+        <w:rPr>
+          <w:rFonts w:hint="eastAsia"/>
+          <w:rtl/>
+        </w:rPr>
+        <w:t>ف</w:t>
+      </w:r>
+      <w:r>
+        <w:rPr>
+          <w:rtl/>
+        </w:rPr>
+        <w:t xml:space="preserve"> د</w:t>
+      </w:r>
+      <w:r>
+        <w:rPr>
+          <w:rFonts w:hint="cs"/>
+          <w:rtl/>
+        </w:rPr>
+        <w:t>ی</w:t>
+      </w:r>
+      <w:r>
+        <w:rPr>
+          <w:rFonts w:hint="eastAsia"/>
+          <w:rtl/>
+        </w:rPr>
+        <w:t>گر</w:t>
+      </w:r>
+      <w:r>
+        <w:rPr>
+          <w:rFonts w:hint="cs"/>
+          <w:rtl/>
+        </w:rPr>
+        <w:t>ی</w:t>
+      </w:r>
+      <w:r>
+        <w:rPr>
+          <w:rtl/>
+        </w:rPr>
+        <w:t xml:space="preserve"> را ن</w:t>
+      </w:r>
+      <w:r>
+        <w:rPr>
+          <w:rFonts w:hint="cs"/>
+          <w:rtl/>
+        </w:rPr>
+        <w:t>ی</w:t>
+      </w:r>
+      <w:r>
+        <w:rPr>
+          <w:rFonts w:hint="eastAsia"/>
+          <w:rtl/>
+        </w:rPr>
+        <w:t>ز</w:t>
+      </w:r>
+      <w:r>
+        <w:rPr>
+          <w:rtl/>
+        </w:rPr>
+        <w:t xml:space="preserve"> بر عهده دارد، مثلا لا</w:t>
+      </w:r>
+      <w:r>
+        <w:rPr>
+          <w:rFonts w:hint="cs"/>
+          <w:rtl/>
+        </w:rPr>
+        <w:t>ی</w:t>
+      </w:r>
+      <w:r>
+        <w:rPr>
+          <w:rFonts w:hint="eastAsia"/>
+          <w:rtl/>
+        </w:rPr>
+        <w:t>ه‌</w:t>
+      </w:r>
+      <w:r>
+        <w:rPr>
+          <w:rFonts w:hint="cs"/>
+          <w:rtl/>
+        </w:rPr>
+        <w:t>ی</w:t>
+      </w:r>
+      <w:r>
+        <w:rPr>
+          <w:rtl/>
+        </w:rPr>
+        <w:t xml:space="preserve"> پ</w:t>
+      </w:r>
+      <w:r>
+        <w:rPr>
+          <w:rFonts w:hint="cs"/>
+          <w:rtl/>
+        </w:rPr>
+        <w:t>ی</w:t>
+      </w:r>
+      <w:r>
+        <w:rPr>
+          <w:rFonts w:hint="eastAsia"/>
+          <w:rtl/>
+        </w:rPr>
+        <w:t>وند</w:t>
+      </w:r>
+      <w:r>
+        <w:rPr>
+          <w:rtl/>
+        </w:rPr>
+        <w:t xml:space="preserve"> داده </w:t>
+      </w:r>
+      <w:r>
+        <w:t>framing‌</w:t>
+      </w:r>
+      <w:r>
+        <w:rPr>
+          <w:rtl/>
+        </w:rPr>
+        <w:t xml:space="preserve"> را انجام م</w:t>
+      </w:r>
+      <w:r>
+        <w:rPr>
+          <w:rFonts w:hint="cs"/>
+          <w:rtl/>
+        </w:rPr>
+        <w:t>ی‌</w:t>
+      </w:r>
+      <w:r>
+        <w:rPr>
+          <w:rFonts w:hint="eastAsia"/>
+          <w:rtl/>
+        </w:rPr>
+        <w:t>دهد</w:t>
+      </w:r>
+      <w:r>
+        <w:rPr>
+          <w:rtl/>
+        </w:rPr>
+        <w:t xml:space="preserve"> </w:t>
+      </w:r>
+      <w:r>
+        <w:rPr>
+          <w:rFonts w:hint="cs"/>
+          <w:rtl/>
+        </w:rPr>
+        <w:t>ی</w:t>
+      </w:r>
+      <w:r>
+        <w:rPr>
+          <w:rFonts w:hint="eastAsia"/>
+          <w:rtl/>
+        </w:rPr>
+        <w:t>ا</w:t>
+      </w:r>
+      <w:r>
+        <w:rPr>
+          <w:rtl/>
+        </w:rPr>
+        <w:t xml:space="preserve"> دسترس</w:t>
+      </w:r>
+      <w:r>
+        <w:rPr>
+          <w:rFonts w:hint="cs"/>
+          <w:rtl/>
+        </w:rPr>
+        <w:t>ی</w:t>
+      </w:r>
+      <w:r>
+        <w:rPr>
+          <w:rtl/>
+        </w:rPr>
+        <w:t xml:space="preserve"> همزمان به بستر ف</w:t>
+      </w:r>
+      <w:r>
+        <w:rPr>
+          <w:rFonts w:hint="cs"/>
+          <w:rtl/>
+        </w:rPr>
+        <w:t>ی</w:t>
+      </w:r>
+      <w:r>
+        <w:rPr>
+          <w:rFonts w:hint="eastAsia"/>
+          <w:rtl/>
+        </w:rPr>
+        <w:t>ز</w:t>
+      </w:r>
+      <w:r>
+        <w:rPr>
+          <w:rFonts w:hint="cs"/>
+          <w:rtl/>
+        </w:rPr>
+        <w:t>ی</w:t>
+      </w:r>
+      <w:r>
+        <w:rPr>
+          <w:rFonts w:hint="eastAsia"/>
+          <w:rtl/>
+        </w:rPr>
+        <w:t>ک</w:t>
+      </w:r>
+      <w:r>
+        <w:rPr>
+          <w:rFonts w:hint="cs"/>
+          <w:rtl/>
+        </w:rPr>
+        <w:t>ی</w:t>
+      </w:r>
+      <w:r>
+        <w:rPr>
+          <w:rtl/>
+        </w:rPr>
+        <w:t xml:space="preserve"> را مد</w:t>
+      </w:r>
+      <w:r>
+        <w:rPr>
+          <w:rFonts w:hint="cs"/>
+          <w:rtl/>
+        </w:rPr>
+        <w:t>ی</w:t>
+      </w:r>
+      <w:r>
+        <w:rPr>
+          <w:rFonts w:hint="eastAsia"/>
+          <w:rtl/>
+        </w:rPr>
+        <w:t>ر</w:t>
+      </w:r>
+      <w:r>
+        <w:rPr>
+          <w:rFonts w:hint="cs"/>
+          <w:rtl/>
+        </w:rPr>
+        <w:t>ی</w:t>
+      </w:r>
+      <w:r>
+        <w:rPr>
+          <w:rFonts w:hint="eastAsia"/>
+          <w:rtl/>
+        </w:rPr>
+        <w:t>ت</w:t>
+      </w:r>
+      <w:r>
+        <w:rPr>
+          <w:rtl/>
+        </w:rPr>
+        <w:t xml:space="preserve"> م</w:t>
+      </w:r>
+      <w:r>
+        <w:rPr>
+          <w:rFonts w:hint="cs"/>
+          <w:rtl/>
+        </w:rPr>
+        <w:t>ی‌</w:t>
+      </w:r>
+      <w:r>
+        <w:rPr>
+          <w:rFonts w:hint="eastAsia"/>
+          <w:rtl/>
+        </w:rPr>
+        <w:t>کند</w:t>
+      </w:r>
+      <w:r>
+        <w:rPr>
+          <w:rtl/>
+        </w:rPr>
+        <w:t xml:space="preserve"> و ... (ذکر </w:t>
+      </w:r>
+      <w:r>
+        <w:rPr>
+          <w:rFonts w:hint="cs"/>
+          <w:rtl/>
+        </w:rPr>
+        <w:t>ی</w:t>
+      </w:r>
+      <w:r>
+        <w:rPr>
+          <w:rFonts w:hint="eastAsia"/>
+          <w:rtl/>
+        </w:rPr>
+        <w:t>ک</w:t>
+      </w:r>
+      <w:r>
+        <w:rPr>
+          <w:rtl/>
+        </w:rPr>
+        <w:t xml:space="preserve"> مثال از سا</w:t>
+      </w:r>
+      <w:r>
+        <w:rPr>
+          <w:rFonts w:hint="cs"/>
+          <w:rtl/>
+        </w:rPr>
+        <w:t>ی</w:t>
+      </w:r>
+      <w:r>
+        <w:rPr>
+          <w:rFonts w:hint="eastAsia"/>
+          <w:rtl/>
+        </w:rPr>
+        <w:t>ر</w:t>
+      </w:r>
+      <w:r>
+        <w:rPr>
+          <w:rtl/>
+        </w:rPr>
+        <w:t xml:space="preserve"> وظا</w:t>
+      </w:r>
+      <w:r>
+        <w:rPr>
+          <w:rFonts w:hint="cs"/>
+          <w:rtl/>
+        </w:rPr>
+        <w:t>ی</w:t>
+      </w:r>
+      <w:r>
+        <w:rPr>
+          <w:rFonts w:hint="eastAsia"/>
+          <w:rtl/>
+        </w:rPr>
+        <w:t>ف</w:t>
+      </w:r>
+      <w:r>
+        <w:rPr>
+          <w:rtl/>
+        </w:rPr>
+        <w:t xml:space="preserve"> لا</w:t>
+      </w:r>
+      <w:r>
+        <w:rPr>
+          <w:rFonts w:hint="cs"/>
+          <w:rtl/>
+        </w:rPr>
+        <w:t>ی</w:t>
+      </w:r>
+      <w:r>
+        <w:rPr>
+          <w:rFonts w:hint="eastAsia"/>
+          <w:rtl/>
+        </w:rPr>
+        <w:t>ه‌</w:t>
+      </w:r>
+      <w:r>
+        <w:rPr>
+          <w:rFonts w:hint="cs"/>
+          <w:rtl/>
+        </w:rPr>
+        <w:t>ی</w:t>
+      </w:r>
+      <w:r>
+        <w:rPr>
+          <w:rtl/>
+        </w:rPr>
+        <w:t xml:space="preserve"> پ</w:t>
+      </w:r>
+      <w:r>
+        <w:rPr>
+          <w:rFonts w:hint="cs"/>
+          <w:rtl/>
+        </w:rPr>
+        <w:t>ی</w:t>
+      </w:r>
+      <w:r>
+        <w:rPr>
+          <w:rFonts w:hint="eastAsia"/>
+          <w:rtl/>
+        </w:rPr>
+        <w:t>وند</w:t>
+      </w:r>
+      <w:r>
+        <w:rPr>
+          <w:rtl/>
+        </w:rPr>
+        <w:t xml:space="preserve"> داده لازم م</w:t>
+      </w:r>
+      <w:r>
+        <w:rPr>
+          <w:rFonts w:hint="cs"/>
+          <w:rtl/>
+        </w:rPr>
+        <w:t>ی‌</w:t>
+      </w:r>
+      <w:r>
+        <w:rPr>
+          <w:rFonts w:hint="eastAsia"/>
+          <w:rtl/>
+        </w:rPr>
+        <w:t>باشد</w:t>
+      </w:r>
+      <w:r>
+        <w:rPr>
+          <w:rtl/>
+        </w:rPr>
+        <w:t>.)</w:t>
+      </w:r>
+    </w:p>
+    <w:p>
+      <w:pPr>
+        <w:rPr>
+          <w:rtl/>
+        </w:rPr>
+      </w:pPr>
+      <w:r>
+        <w:rPr>
+          <w:rFonts w:hint="cs"/>
+          <w:rtl/>
+        </w:rPr>
+        <w:t>سوال ۴: چه اطلاعاتی برای یک پردازه روی یک سیستم جهت مشخص کردن یک پردازه روی یک سیستم دیگر مورد نیاز است؟</w:t>
+      </w:r>
+    </w:p>
+    <w:p>
+      <w:pPr>
+        <w:pStyle w:val="Solution"/>
+        <w:rPr>
+          <w:rtl/>
+        </w:rPr>
+      </w:pPr>
+      <w:r>
+        <w:rPr>
+          <w:rFonts w:hint="cs"/>
+          <w:rtl/>
+        </w:rPr>
+        <w:t xml:space="preserve">اطلاعات آدرس </w:t>
+      </w:r>
+      <w:r>
+        <w:t>IP</w:t>
+      </w:r>
+      <w:r>
+        <w:rPr>
+          <w:rFonts w:hint="cs"/>
+          <w:rtl/>
+        </w:rPr>
+        <w:t xml:space="preserve"> و پورتی که مختص به آن پردازه است در جهت شناسایی آن لازم است.</w:t>
+      </w:r>
+    </w:p>
+    <w:p>
+      <w:pPr>
+        <w:rPr>
+          <w:rFonts w:cs="Calibri" w:hint="cs"/>
+          <w:rtl/>
+          <w:lang w:bidi="fa-IR"/>
+        </w:rPr>
+      </w:pPr>
+      <w:r>
+        <w:rPr>
+          <w:rFonts w:hint="cs"/>
+          <w:rtl/>
+          <w:lang w:bidi="fa-IR"/>
+        </w:rPr>
+        <w:t>سوال ۵:</w:t>
+      </w:r>
+      <w:r>
+        <w:rPr>
+          <w:rFonts w:hint="cs"/>
+          <w:rtl/>
+          <w:lang w:bidi="fa-IR"/>
+        </w:rPr>
+        <w:t xml:space="preserve"> ۵ پروتکل شبکه‌ای را به همراه کاربری آن‌ها لیست کنید. با جستجو در اینترنت </w:t>
+      </w:r>
+      <w:r>
+        <w:rPr>
+          <w:lang w:bidi="fa-IR"/>
+        </w:rPr>
+        <w:t>RFC</w:t>
+      </w:r>
+      <w:r>
+        <w:rPr>
+          <w:rFonts w:hint="cs"/>
+          <w:rtl/>
+          <w:lang w:bidi="fa-IR"/>
+        </w:rPr>
+        <w:t xml:space="preserve"> آن‌ها را نیز مشخص کنید</w:t>
+      </w:r>
+      <w:r>
+        <w:rPr>
+          <w:rFonts w:hint="cs"/>
+          <w:rtl/>
+          <w:lang w:bidi="fa-IR"/>
+        </w:rPr>
+        <w:t xml:space="preserve"> (در صورتی که چند </w:t>
+      </w:r>
+      <w:r>
+        <w:rPr>
+          <w:lang w:bidi="fa-IR"/>
+        </w:rPr>
+        <w:t>RFC</w:t>
+      </w:r>
+      <w:r>
+        <w:rPr>
+          <w:rFonts w:hint="cs"/>
+          <w:rtl/>
+          <w:lang w:bidi="fa-IR"/>
+        </w:rPr>
+        <w:t xml:space="preserve"> برای یک پروتکل موجود بود،‌ قدیمی‌ترین آن‌ها را یادداشت کنید.)</w:t>
+      </w:r>
+    </w:p>
+    <w:p>
+      <w:pPr>
+        <w:pStyle w:val="Solution"/>
+        <w:bidi w:val="0"/>
+        <w:rPr>
+          <w:rtl/>
+        </w:rPr>
+      </w:pPr>
+      <w:r>
+        <w:t>HTTP RFC2616</w:t>
+      </w:r>
+    </w:p>
+    <w:p>
+      <w:pPr>
+        <w:pStyle w:val="Solution"/>
+      </w:pPr>
+      <w:r>
+        <w:rPr>
+          <w:rFonts w:hint="cs"/>
+          <w:rtl/>
+        </w:rPr>
+        <w:lastRenderedPageBreak/>
+        <w:t>این پروتکل،‌ اساسی‌ترین پروتکل وب می‌باشد.</w:t>
+      </w:r>
+    </w:p>
+    <w:p>
+      <w:pPr>
+        <w:pStyle w:val="Solution"/>
+        <w:bidi w:val="0"/>
+      </w:pPr>
+      <w:r>
+        <w:t>SMTP RFC821</w:t>
+      </w:r>
+    </w:p>
+    <w:p>
+      <w:pPr>
+        <w:pStyle w:val="Solution"/>
+        <w:rPr>
+          <w:rFonts w:hint="cs"/>
+          <w:rtl/>
+        </w:rPr>
+      </w:pPr>
+      <w:r>
+        <w:rPr>
+          <w:rFonts w:hint="cs"/>
+          <w:rtl/>
+        </w:rPr>
+        <w:t>این پروتکل ارسال ایمیل بین میل سرورها استفاده می‌گردد.</w:t>
+      </w:r>
+    </w:p>
+    <w:p>
+      <w:pPr>
+        <w:pStyle w:val="Solution"/>
+        <w:bidi w:val="0"/>
+        <w:rPr>
+          <w:rtl/>
+        </w:rPr>
+      </w:pPr>
+      <w:r>
+        <w:t>SNMP RFC1157</w:t>
+      </w:r>
+    </w:p>
+    <w:p>
+      <w:pPr>
+        <w:pStyle w:val="Solution"/>
+        <w:rPr>
+          <w:rtl/>
+        </w:rPr>
+      </w:pPr>
+      <w:r>
+        <w:rPr>
+          <w:rFonts w:hint="cs"/>
+          <w:rtl/>
+        </w:rPr>
+        <w:t>این پروتکل برای مدیریت شبکه مورد استفاده قرار می‌گیرد.</w:t>
+      </w:r>
+    </w:p>
+    <w:p>
+      <w:pPr>
+        <w:pStyle w:val="Solution"/>
+        <w:bidi w:val="0"/>
+      </w:pPr>
+      <w:r>
+        <w:t>RTP RFC3350</w:t>
+      </w:r>
+    </w:p>
+    <w:p>
+      <w:pPr>
+        <w:pStyle w:val="Solution"/>
+        <w:rPr>
+          <w:rtl/>
+        </w:rPr>
+      </w:pPr>
+      <w:r>
+        <w:rPr>
+          <w:rFonts w:hint="cs"/>
+          <w:rtl/>
+        </w:rPr>
+        <w:t xml:space="preserve">این پروتکل برپایه </w:t>
+      </w:r>
+      <w:r>
+        <w:t>UDP</w:t>
+      </w:r>
+      <w:r>
+        <w:rPr>
+          <w:rFonts w:hint="cs"/>
+          <w:rtl/>
+        </w:rPr>
+        <w:t xml:space="preserve"> بوده و از آن در ارتباط‌های همزمان استفاده می‌شود مانند تلفن اینترنتی</w:t>
+      </w:r>
+    </w:p>
+    <w:p>
+      <w:pPr>
+        <w:pStyle w:val="Solution"/>
+        <w:bidi w:val="0"/>
+      </w:pPr>
+      <w:r>
+        <w:t>POP3 RFC1939</w:t>
+      </w:r>
+    </w:p>
+    <w:p>
+      <w:pPr>
+        <w:pStyle w:val="Solution"/>
+        <w:rPr>
+          <w:rtl/>
+        </w:rPr>
+      </w:pPr>
+      <w:r>
+        <w:rPr>
+          <w:rFonts w:hint="cs"/>
+          <w:rtl/>
+        </w:rPr>
+        <w:t>این پروتکل برای دریافت ایمیل‌ها از یک میل سرور توسط یک میل کلاینت مورد استفاده قرار می‌گیرد.</w:t>
+      </w:r>
+    </w:p>
+    <w:p>
+      <w:pPr>
+        <w:rPr>
+          <w:rtl/>
+        </w:rPr>
+      </w:pPr>
+      <w:r>
+        <w:rPr>
+          <w:rFonts w:hint="cs"/>
+          <w:rtl/>
+        </w:rPr>
+        <w:t>سوال ۶: آیا کاربردی را در اینترنت می‌شناسید که به از دست رفتن بسته‌های ارتباط حساس نباشد اما در مورد زمان‌بندی بسته‌ها حساسیت داشته باشد؟</w:t>
+      </w:r>
+    </w:p>
+    <w:p>
+      <w:pPr>
+        <w:pStyle w:val="Solution"/>
+      </w:pPr>
+      <w:r>
+        <w:rPr>
+          <w:rFonts w:hint="cs"/>
+          <w:rtl/>
+        </w:rPr>
+        <w:t>کاربردهای همزمان مانند تلفن اینترنتی می‌توانند بخشی از داده را از دست بدهند چرا که اگر این بخش بسیار بزرگ نباشد مانند نویز در ارتباط تلفنی می‌باشد اما زمان‌بندی بسته‌ها برای این ارتباط‌ها بسیار مهم است زیرا در صورتی که تاخیر بسته‌ها زیاد باشد کاربران عملا از سرویس ارتباط تلفنی کلافه می‌شوند.</w:t>
+      </w:r>
+    </w:p>
+    <w:p>
+      <w:pPr>
+        <w:rPr>
+          <w:rtl/>
+          <w:lang w:bidi="fa-IR"/>
+        </w:rPr>
+      </w:pPr>
+      <w:r>
+        <w:rPr>
+          <w:rFonts w:hint="cs"/>
+          <w:rtl/>
+          <w:lang w:bidi="fa-IR"/>
+        </w:rPr>
+        <w:t xml:space="preserve">سوال ۷: فرض کنید قصد داریم یک ارتباط امن </w:t>
+      </w:r>
+      <w:r>
+        <w:rPr>
+          <w:lang w:bidi="fa-IR"/>
+        </w:rPr>
+        <w:t>TCP</w:t>
+      </w:r>
+      <w:r>
+        <w:rPr>
+          <w:rFonts w:hint="cs"/>
+          <w:rtl/>
+          <w:lang w:bidi="fa-IR"/>
+        </w:rPr>
+        <w:t xml:space="preserve"> تشکیل دهیم به نظر شما پیاده‌سازی این لایه از امنیت در کدام قسمت صورت خواهد پذیرفت؟ لایه‌ی کاربر یا لایه‌ی انتقال؟</w:t>
+      </w:r>
+    </w:p>
+    <w:p>
+      <w:pPr>
+        <w:pStyle w:val="Solution"/>
+        <w:rPr>
+          <w:rFonts w:hint="cs"/>
+          <w:rtl/>
+        </w:rPr>
+      </w:pPr>
+      <w:r>
+        <w:rPr>
+          <w:rFonts w:hint="cs"/>
+          <w:rtl/>
+        </w:rPr>
+        <w:t xml:space="preserve">از آنجایی که هر لایه در شبکه وظیفه‌ی مشخصی دارد بهتر این وظیفه را به لایه‌ی کاربرد واگذار کنیم تا برنامه‌نویسان در جایی که لازم می‌دانند این امنیت را پیاده‌سازی کرده و از آن استفاده کنند. به این ترتیب این امنیت مستقل از لایه‌های شبکه پیاده‌سازی می‌شود و نیازی به تغییر در </w:t>
+      </w:r>
+      <w:r>
+        <w:rPr>
+          <w:rFonts w:hint="cs"/>
+          <w:rtl/>
+        </w:rPr>
+        <w:t xml:space="preserve">پشته پروتکل نمی‌باشد. اگر از منظر مدل </w:t>
+      </w:r>
+      <w:r>
+        <w:t>OSI</w:t>
+      </w:r>
+      <w:r>
+        <w:rPr>
+          <w:rFonts w:hint="cs"/>
+          <w:rtl/>
+        </w:rPr>
+        <w:t xml:space="preserve"> نگاه کنیم در واقع فراهم آوردن امنیت در قالب یک عملیات رمزنگاری در لایه نمایش صورت می‌پذیرد.</w:t>
+      </w:r>
+      <w:bookmarkStart w:id="0" w:name="_GoBack"/>
+      <w:bookmarkEnd w:id="0"/>
     </w:p>
     <w:sectPr>
       <w:headerReference w:type="even" r:id="rId12"/>
@@ -610,7 +2877,6 @@
 <w:hdr xmlns:wpc="http://schemas.microsoft.com/office/word/2010/wordprocessingCanvas" xmlns:cx="http://schemas.microsoft.com/office/drawing/2014/chartex" xmlns:cx1="http://schemas.microsoft.com/office/drawing/2015/9/8/chartex" xmlns:cx2="http://schemas.microsoft.com/office/drawing/2015/10/21/chartex" xmlns:cx3="http://schemas.microsoft.com/office/drawing/2016/5/9/chartex" xmlns:cx4="http://schemas.microsoft.com/office/drawing/2016/5/10/chartex" xmlns:cx5="http://schemas.microsoft.com/office/drawing/2016/5/11/chartex" xmlns:cx6="http://schemas.microsoft.com/office/drawing/2016/5/12/chartex" xmlns:cx7="http://schemas.microsoft.com/office/drawing/2016/5/13/chartex" xmlns:cx8="http://schemas.microsoft.com/office/drawing/2016/5/14/chartex" xmlns:mc="http://schemas.openxmlformats.org/markup-compatibility/2006" xmlns:aink="http://schemas.microsoft.com/office/drawing/2016/ink" xmlns:am3d="http://schemas.microsoft.com/office/drawing/2017/model3d" xmlns:o="urn:schemas-microsoft-com:office:office" xmlns:r="http://schemas.openxmlformats.org/officeDocument/2006/relationships" xmlns:m="http://schemas.openxmlformats.org/officeDocument/2006/math" xmlns:v="urn:schemas-microsoft-com:vml" xmlns:wp14="http://schemas.microsoft.com/office/word/2010/wordprocessingDrawing" xmlns:wp="http://schemas.openxmlformats.org/drawingml/2006/wordprocessingDrawing" xmlns:w10="urn:schemas-microsoft-com:office:word" xmlns:w="http://schemas.openxmlformats.org/wordprocessingml/2006/main" xmlns:w14="http://schemas.microsoft.com/office/word/2010/wordml" xmlns:w15="http://schemas.microsoft.com/office/word/2012/wordml" xmlns:w16cid="http://schemas.microsoft.com/office/word/2016/wordml/cid" xmlns:w16se="http://schemas.microsoft.com/office/word/2015/wordml/symex" xmlns:wpg="http://schemas.microsoft.com/office/word/2010/wordprocessingGroup" xmlns:wpi="http://schemas.microsoft.com/office/word/2010/wordprocessingInk" xmlns:wne="http://schemas.microsoft.com/office/word/2006/wordml" xmlns:wps="http://schemas.microsoft.com/office/word/2010/wordprocessingShape" mc:Ignorable="w14 w15 w16se w16cid wp14">
   <w:p>
     <w:pPr>
-      <w:bidi/>
       <w:spacing w:after="0" w:line="216" w:lineRule="auto"/>
       <w:jc w:val="center"/>
       <w:rPr>
@@ -791,7 +3057,6 @@
       <w:pBdr>
         <w:bottom w:val="thinThickThinSmallGap" w:sz="24" w:space="1" w:color="auto"/>
       </w:pBdr>
-      <w:bidi/>
       <w:spacing w:after="0" w:line="192" w:lineRule="auto"/>
       <w:ind w:left="-192" w:right="-142"/>
       <w:jc w:val="center"/>
@@ -863,7 +3128,6 @@
                       <w:txbxContent>
                         <w:p>
                           <w:pPr>
-                            <w:bidi/>
                             <w:spacing w:line="192" w:lineRule="auto"/>
                             <w:jc w:val="center"/>
                             <w:rPr>
@@ -1009,7 +3273,6 @@
                 <w:txbxContent>
                   <w:p>
                     <w:pPr>
-                      <w:bidi/>
                       <w:spacing w:line="192" w:lineRule="auto"/>
                       <w:jc w:val="center"/>
                       <w:rPr>
@@ -1169,7 +3432,6 @@
 <w:hdr xmlns:wpc="http://schemas.microsoft.com/office/word/2010/wordprocessingCanvas" xmlns:cx="http://schemas.microsoft.com/office/drawing/2014/chartex" xmlns:cx1="http://schemas.microsoft.com/office/drawing/2015/9/8/chartex" xmlns:cx2="http://schemas.microsoft.com/office/drawing/2015/10/21/chartex" xmlns:cx3="http://schemas.microsoft.com/office/drawing/2016/5/9/chartex" xmlns:cx4="http://schemas.microsoft.com/office/drawing/2016/5/10/chartex" xmlns:cx5="http://schemas.microsoft.com/office/drawing/2016/5/11/chartex" xmlns:cx6="http://schemas.microsoft.com/office/drawing/2016/5/12/chartex" xmlns:cx7="http://schemas.microsoft.com/office/drawing/2016/5/13/chartex" xmlns:cx8="http://schemas.microsoft.com/office/drawing/2016/5/14/chartex" xmlns:mc="http://schemas.openxmlformats.org/markup-compatibility/2006" xmlns:aink="http://schemas.microsoft.com/office/drawing/2016/ink" xmlns:am3d="http://schemas.microsoft.com/office/drawing/2017/model3d" xmlns:o="urn:schemas-microsoft-com:office:office" xmlns:r="http://schemas.openxmlformats.org/officeDocument/2006/relationships" xmlns:m="http://schemas.openxmlformats.org/officeDocument/2006/math" xmlns:v="urn:schemas-microsoft-com:vml" xmlns:wp14="http://schemas.microsoft.com/office/word/2010/wordprocessingDrawing" xmlns:wp="http://schemas.openxmlformats.org/drawingml/2006/wordprocessingDrawing" xmlns:w10="urn:schemas-microsoft-com:office:word" xmlns:w="http://schemas.openxmlformats.org/wordprocessingml/2006/main" xmlns:w14="http://schemas.microsoft.com/office/word/2010/wordml" xmlns:w15="http://schemas.microsoft.com/office/word/2012/wordml" xmlns:w16cid="http://schemas.microsoft.com/office/word/2016/wordml/cid" xmlns:w16se="http://schemas.microsoft.com/office/word/2015/wordml/symex" xmlns:wpg="http://schemas.microsoft.com/office/word/2010/wordprocessingGroup" xmlns:wpi="http://schemas.microsoft.com/office/word/2010/wordprocessingInk" xmlns:wne="http://schemas.microsoft.com/office/word/2006/wordml" xmlns:wps="http://schemas.microsoft.com/office/word/2010/wordprocessingShape" mc:Ignorable="w14 w15 w16se w16cid wp14">
   <w:p>
     <w:pPr>
-      <w:bidi/>
       <w:spacing w:line="192" w:lineRule="auto"/>
       <w:jc w:val="center"/>
       <w:rPr>
@@ -1238,7 +3500,6 @@
                           <w:pPr>
                             <w:jc w:val="center"/>
                             <w:rPr>
-                              <w:rFonts w:hint="cs"/>
                               <w:b/>
                               <w:bCs/>
                               <w:sz w:val="72"/>
@@ -1259,8 +3520,6 @@
                             </w:rPr>
                             <w:t>۴</w:t>
                           </w:r>
-                          <w:bookmarkStart w:id="0" w:name="_GoBack"/>
-                          <w:bookmarkEnd w:id="0"/>
                         </w:p>
                       </w:txbxContent>
                     </wps:txbx>
@@ -1292,7 +3551,6 @@
                     <w:pPr>
                       <w:jc w:val="center"/>
                       <w:rPr>
-                        <w:rFonts w:hint="cs"/>
                         <w:b/>
                         <w:bCs/>
                         <w:sz w:val="72"/>
@@ -1313,8 +3571,6 @@
                       </w:rPr>
                       <w:t>۴</w:t>
                     </w:r>
-                    <w:bookmarkStart w:id="1" w:name="_GoBack"/>
-                    <w:bookmarkEnd w:id="1"/>
                   </w:p>
                 </w:txbxContent>
               </v:textbox>
@@ -1542,7 +3798,6 @@
   </w:p>
   <w:p>
     <w:pPr>
-      <w:bidi/>
       <w:spacing w:after="0" w:line="192" w:lineRule="auto"/>
       <w:jc w:val="center"/>
       <w:rPr>
@@ -1576,7 +3831,6 @@
   </w:p>
   <w:p>
     <w:pPr>
-      <w:bidi/>
       <w:spacing w:after="0" w:line="192" w:lineRule="auto"/>
       <w:jc w:val="center"/>
       <w:rPr>
@@ -1600,7 +3854,6 @@
   </w:p>
   <w:p>
     <w:pPr>
-      <w:bidi/>
       <w:spacing w:after="0" w:line="216" w:lineRule="auto"/>
       <w:jc w:val="center"/>
       <w:rPr>
@@ -1697,7 +3950,6 @@
                               </w:tcPr>
                               <w:p>
                                 <w:pPr>
-                                  <w:bidi/>
                                   <w:spacing w:line="216" w:lineRule="auto"/>
                                   <w:suppressOverlap/>
                                   <w:jc w:val="center"/>
@@ -1734,7 +3986,6 @@
                               </w:tcPr>
                               <w:p>
                                 <w:pPr>
-                                  <w:bidi/>
                                   <w:spacing w:line="216" w:lineRule="auto"/>
                                   <w:suppressOverlap/>
                                   <w:jc w:val="center"/>
@@ -1772,7 +4023,6 @@
                               </w:tcPr>
                               <w:p>
                                 <w:pPr>
-                                  <w:bidi/>
                                   <w:spacing w:line="216" w:lineRule="auto"/>
                                   <w:suppressOverlap/>
                                   <w:jc w:val="center"/>
@@ -1798,7 +4048,6 @@
                               </w:tcPr>
                               <w:p>
                                 <w:pPr>
-                                  <w:bidi/>
                                   <w:spacing w:after="0" w:line="216" w:lineRule="auto"/>
                                   <w:suppressOverlap/>
                                   <w:jc w:val="center"/>
@@ -1834,7 +4083,6 @@
                               </w:tcPr>
                               <w:p>
                                 <w:pPr>
-                                  <w:bidi/>
                                   <w:spacing w:after="0" w:line="216" w:lineRule="auto"/>
                                   <w:suppressOverlap/>
                                   <w:jc w:val="center"/>
@@ -1861,7 +4109,6 @@
                               </w:tcPr>
                               <w:p>
                                 <w:pPr>
-                                  <w:bidi/>
                                   <w:spacing w:after="0" w:line="216" w:lineRule="auto"/>
                                   <w:suppressOverlap/>
                                   <w:jc w:val="center"/>
@@ -1887,7 +4134,6 @@
                               </w:tcPr>
                               <w:p>
                                 <w:pPr>
-                                  <w:bidi/>
                                   <w:spacing w:after="0" w:line="216" w:lineRule="auto"/>
                                   <w:suppressOverlap/>
                                   <w:jc w:val="center"/>
@@ -1922,7 +4168,6 @@
                               </w:tcPr>
                               <w:p>
                                 <w:pPr>
-                                  <w:bidi/>
                                   <w:spacing w:after="0" w:line="216" w:lineRule="auto"/>
                                   <w:suppressOverlap/>
                                   <w:jc w:val="center"/>
@@ -1949,7 +4194,6 @@
                               </w:tcPr>
                               <w:p>
                                 <w:pPr>
-                                  <w:bidi/>
                                   <w:spacing w:after="0" w:line="216" w:lineRule="auto"/>
                                   <w:suppressOverlap/>
                                   <w:jc w:val="center"/>
@@ -1975,7 +4219,6 @@
                               </w:tcPr>
                               <w:p>
                                 <w:pPr>
-                                  <w:bidi/>
                                   <w:spacing w:after="0" w:line="216" w:lineRule="auto"/>
                                   <w:suppressOverlap/>
                                   <w:jc w:val="center"/>
@@ -2010,7 +4253,6 @@
                               </w:tcPr>
                               <w:p>
                                 <w:pPr>
-                                  <w:bidi/>
                                   <w:spacing w:after="0" w:line="216" w:lineRule="auto"/>
                                   <w:suppressOverlap/>
                                   <w:jc w:val="center"/>
@@ -2037,7 +4279,6 @@
                               </w:tcPr>
                               <w:p>
                                 <w:pPr>
-                                  <w:bidi/>
                                   <w:spacing w:after="0" w:line="216" w:lineRule="auto"/>
                                   <w:suppressOverlap/>
                                   <w:jc w:val="center"/>
@@ -2063,7 +4304,6 @@
                               </w:tcPr>
                               <w:p>
                                 <w:pPr>
-                                  <w:bidi/>
                                   <w:spacing w:after="0" w:line="216" w:lineRule="auto"/>
                                   <w:suppressOverlap/>
                                   <w:jc w:val="center"/>
@@ -2098,7 +4338,6 @@
                               </w:tcPr>
                               <w:p>
                                 <w:pPr>
-                                  <w:bidi/>
                                   <w:spacing w:after="0" w:line="216" w:lineRule="auto"/>
                                   <w:suppressOverlap/>
                                   <w:jc w:val="center"/>
@@ -2113,7 +4352,6 @@
                               </w:p>
                               <w:p>
                                 <w:pPr>
-                                  <w:bidi/>
                                   <w:spacing w:after="0" w:line="216" w:lineRule="auto"/>
                                   <w:suppressOverlap/>
                                   <w:jc w:val="center"/>
@@ -2128,7 +4366,6 @@
                               </w:p>
                               <w:p>
                                 <w:pPr>
-                                  <w:bidi/>
                                   <w:spacing w:after="0" w:line="216" w:lineRule="auto"/>
                                   <w:suppressOverlap/>
                                   <w:jc w:val="center"/>
@@ -2155,7 +4392,6 @@
                               </w:tcPr>
                               <w:p>
                                 <w:pPr>
-                                  <w:bidi/>
                                   <w:spacing w:after="0" w:line="216" w:lineRule="auto"/>
                                   <w:suppressOverlap/>
                                   <w:jc w:val="center"/>
@@ -2181,7 +4417,6 @@
                               </w:tcPr>
                               <w:p>
                                 <w:pPr>
-                                  <w:bidi/>
                                   <w:spacing w:after="0" w:line="216" w:lineRule="auto"/>
                                   <w:suppressOverlap/>
                                   <w:jc w:val="center"/>
@@ -2217,7 +4452,6 @@
                               </w:tcPr>
                               <w:p>
                                 <w:pPr>
-                                  <w:bidi/>
                                   <w:spacing w:after="0" w:line="216" w:lineRule="auto"/>
                                   <w:suppressOverlap/>
                                   <w:jc w:val="center"/>
@@ -2244,7 +4478,6 @@
                               </w:tcPr>
                               <w:p>
                                 <w:pPr>
-                                  <w:bidi/>
                                   <w:spacing w:after="0" w:line="216" w:lineRule="auto"/>
                                   <w:suppressOverlap/>
                                   <w:jc w:val="center"/>
@@ -2260,11 +4493,7 @@
                             </w:tc>
                           </w:tr>
                         </w:tbl>
-                        <w:p>
-                          <w:pPr>
-                            <w:bidi/>
-                          </w:pPr>
-                        </w:p>
+                        <w:p/>
                       </w:txbxContent>
                     </wps:txbx>
                     <wps:bodyPr rot="0" spcFirstLastPara="0" vertOverflow="overflow" horzOverflow="overflow" vert="horz" wrap="square" lIns="91440" tIns="45720" rIns="91440" bIns="45720" numCol="1" spcCol="0" rtlCol="0" fromWordArt="0" anchor="t" anchorCtr="0" forceAA="0" compatLnSpc="1">
@@ -2318,7 +4547,6 @@
                         </w:tcPr>
                         <w:p>
                           <w:pPr>
-                            <w:bidi/>
                             <w:spacing w:line="216" w:lineRule="auto"/>
                             <w:suppressOverlap/>
                             <w:jc w:val="center"/>
@@ -2355,7 +4583,6 @@
                         </w:tcPr>
                         <w:p>
                           <w:pPr>
-                            <w:bidi/>
                             <w:spacing w:line="216" w:lineRule="auto"/>
                             <w:suppressOverlap/>
                             <w:jc w:val="center"/>
@@ -2393,7 +4620,6 @@
                         </w:tcPr>
                         <w:p>
                           <w:pPr>
-                            <w:bidi/>
                             <w:spacing w:line="216" w:lineRule="auto"/>
                             <w:suppressOverlap/>
                             <w:jc w:val="center"/>
@@ -2419,7 +4645,6 @@
                         </w:tcPr>
                         <w:p>
                           <w:pPr>
-                            <w:bidi/>
                             <w:spacing w:after="0" w:line="216" w:lineRule="auto"/>
                             <w:suppressOverlap/>
                             <w:jc w:val="center"/>
@@ -2455,7 +4680,6 @@
                         </w:tcPr>
                         <w:p>
                           <w:pPr>
-                            <w:bidi/>
                             <w:spacing w:after="0" w:line="216" w:lineRule="auto"/>
                             <w:suppressOverlap/>
                             <w:jc w:val="center"/>
@@ -2482,7 +4706,6 @@
                         </w:tcPr>
                         <w:p>
                           <w:pPr>
-                            <w:bidi/>
                             <w:spacing w:after="0" w:line="216" w:lineRule="auto"/>
                             <w:suppressOverlap/>
                             <w:jc w:val="center"/>
@@ -2508,7 +4731,6 @@
                         </w:tcPr>
                         <w:p>
                           <w:pPr>
-                            <w:bidi/>
                             <w:spacing w:after="0" w:line="216" w:lineRule="auto"/>
                             <w:suppressOverlap/>
                             <w:jc w:val="center"/>
@@ -2543,7 +4765,6 @@
                         </w:tcPr>
                         <w:p>
                           <w:pPr>
-                            <w:bidi/>
                             <w:spacing w:after="0" w:line="216" w:lineRule="auto"/>
                             <w:suppressOverlap/>
                             <w:jc w:val="center"/>
@@ -2570,7 +4791,6 @@
                         </w:tcPr>
                         <w:p>
                           <w:pPr>
-                            <w:bidi/>
                             <w:spacing w:after="0" w:line="216" w:lineRule="auto"/>
                             <w:suppressOverlap/>
                             <w:jc w:val="center"/>
@@ -2596,7 +4816,6 @@
                         </w:tcPr>
                         <w:p>
                           <w:pPr>
-                            <w:bidi/>
                             <w:spacing w:after="0" w:line="216" w:lineRule="auto"/>
                             <w:suppressOverlap/>
                             <w:jc w:val="center"/>
@@ -2631,7 +4850,6 @@
                         </w:tcPr>
                         <w:p>
                           <w:pPr>
-                            <w:bidi/>
                             <w:spacing w:after="0" w:line="216" w:lineRule="auto"/>
                             <w:suppressOverlap/>
                             <w:jc w:val="center"/>
@@ -2658,7 +4876,6 @@
                         </w:tcPr>
                         <w:p>
                           <w:pPr>
-                            <w:bidi/>
                             <w:spacing w:after="0" w:line="216" w:lineRule="auto"/>
                             <w:suppressOverlap/>
                             <w:jc w:val="center"/>
@@ -2684,7 +4901,6 @@
                         </w:tcPr>
                         <w:p>
                           <w:pPr>
-                            <w:bidi/>
                             <w:spacing w:after="0" w:line="216" w:lineRule="auto"/>
                             <w:suppressOverlap/>
                             <w:jc w:val="center"/>
@@ -2719,7 +4935,6 @@
                         </w:tcPr>
                         <w:p>
                           <w:pPr>
-                            <w:bidi/>
                             <w:spacing w:after="0" w:line="216" w:lineRule="auto"/>
                             <w:suppressOverlap/>
                             <w:jc w:val="center"/>
@@ -2734,7 +4949,6 @@
                         </w:p>
                         <w:p>
                           <w:pPr>
-                            <w:bidi/>
                             <w:spacing w:after="0" w:line="216" w:lineRule="auto"/>
                             <w:suppressOverlap/>
                             <w:jc w:val="center"/>
@@ -2749,7 +4963,6 @@
                         </w:p>
                         <w:p>
                           <w:pPr>
-                            <w:bidi/>
                             <w:spacing w:after="0" w:line="216" w:lineRule="auto"/>
                             <w:suppressOverlap/>
                             <w:jc w:val="center"/>
@@ -2776,7 +4989,6 @@
                         </w:tcPr>
                         <w:p>
                           <w:pPr>
-                            <w:bidi/>
                             <w:spacing w:after="0" w:line="216" w:lineRule="auto"/>
                             <w:suppressOverlap/>
                             <w:jc w:val="center"/>
@@ -2802,7 +5014,6 @@
                         </w:tcPr>
                         <w:p>
                           <w:pPr>
-                            <w:bidi/>
                             <w:spacing w:after="0" w:line="216" w:lineRule="auto"/>
                             <w:suppressOverlap/>
                             <w:jc w:val="center"/>
@@ -2838,7 +5049,6 @@
                         </w:tcPr>
                         <w:p>
                           <w:pPr>
-                            <w:bidi/>
                             <w:spacing w:after="0" w:line="216" w:lineRule="auto"/>
                             <w:suppressOverlap/>
                             <w:jc w:val="center"/>
@@ -2865,7 +5075,6 @@
                         </w:tcPr>
                         <w:p>
                           <w:pPr>
-                            <w:bidi/>
                             <w:spacing w:after="0" w:line="216" w:lineRule="auto"/>
                             <w:suppressOverlap/>
                             <w:jc w:val="center"/>
@@ -2881,11 +5090,7 @@
                       </w:tc>
                     </w:tr>
                   </w:tbl>
-                  <w:p>
-                    <w:pPr>
-                      <w:bidi/>
-                    </w:pPr>
-                  </w:p>
+                  <w:p/>
                 </w:txbxContent>
               </v:textbox>
               <w10:wrap anchorx="margin"/>
@@ -2980,7 +5185,6 @@
                               </w:tcPr>
                               <w:p>
                                 <w:pPr>
-                                  <w:bidi/>
                                   <w:spacing w:line="216" w:lineRule="auto"/>
                                   <w:suppressOverlap/>
                                   <w:jc w:val="center"/>
@@ -3017,7 +5221,6 @@
                               </w:tcPr>
                               <w:p>
                                 <w:pPr>
-                                  <w:bidi/>
                                   <w:spacing w:line="216" w:lineRule="auto"/>
                                   <w:suppressOverlap/>
                                   <w:jc w:val="center"/>
@@ -3055,7 +5258,6 @@
                               </w:tcPr>
                               <w:p>
                                 <w:pPr>
-                                  <w:bidi/>
                                   <w:spacing w:line="216" w:lineRule="auto"/>
                                   <w:suppressOverlap/>
                                   <w:jc w:val="center"/>
@@ -3081,7 +5283,6 @@
                               </w:tcPr>
                               <w:p>
                                 <w:pPr>
-                                  <w:bidi/>
                                   <w:spacing w:after="0" w:line="216" w:lineRule="auto"/>
                                   <w:suppressOverlap/>
                                   <w:jc w:val="center"/>
@@ -3116,7 +5317,6 @@
                               </w:tcPr>
                               <w:p>
                                 <w:pPr>
-                                  <w:bidi/>
                                   <w:spacing w:after="0" w:line="216" w:lineRule="auto"/>
                                   <w:suppressOverlap/>
                                   <w:jc w:val="center"/>
@@ -3143,7 +5343,6 @@
                               </w:tcPr>
                               <w:p>
                                 <w:pPr>
-                                  <w:bidi/>
                                   <w:spacing w:after="0" w:line="216" w:lineRule="auto"/>
                                   <w:suppressOverlap/>
                                   <w:jc w:val="center"/>
@@ -3169,7 +5368,6 @@
                               </w:tcPr>
                               <w:p>
                                 <w:pPr>
-                                  <w:bidi/>
                                   <w:spacing w:after="0" w:line="216" w:lineRule="auto"/>
                                   <w:suppressOverlap/>
                                   <w:jc w:val="center"/>
@@ -3204,7 +5402,6 @@
                               </w:tcPr>
                               <w:p>
                                 <w:pPr>
-                                  <w:bidi/>
                                   <w:spacing w:after="0" w:line="216" w:lineRule="auto"/>
                                   <w:suppressOverlap/>
                                   <w:jc w:val="center"/>
@@ -3231,7 +5428,6 @@
                               </w:tcPr>
                               <w:p>
                                 <w:pPr>
-                                  <w:bidi/>
                                   <w:spacing w:after="0" w:line="216" w:lineRule="auto"/>
                                   <w:suppressOverlap/>
                                   <w:jc w:val="center"/>
@@ -3257,7 +5453,6 @@
                               </w:tcPr>
                               <w:p>
                                 <w:pPr>
-                                  <w:bidi/>
                                   <w:spacing w:after="0" w:line="216" w:lineRule="auto"/>
                                   <w:suppressOverlap/>
                                   <w:jc w:val="center"/>
@@ -3292,7 +5487,6 @@
                               </w:tcPr>
                               <w:p>
                                 <w:pPr>
-                                  <w:bidi/>
                                   <w:spacing w:after="0" w:line="216" w:lineRule="auto"/>
                                   <w:suppressOverlap/>
                                   <w:jc w:val="center"/>
@@ -3319,7 +5513,6 @@
                               </w:tcPr>
                               <w:p>
                                 <w:pPr>
-                                  <w:bidi/>
                                   <w:spacing w:after="0" w:line="216" w:lineRule="auto"/>
                                   <w:suppressOverlap/>
                                   <w:jc w:val="center"/>
@@ -3345,7 +5538,6 @@
                               </w:tcPr>
                               <w:p>
                                 <w:pPr>
-                                  <w:bidi/>
                                   <w:spacing w:after="0" w:line="216" w:lineRule="auto"/>
                                   <w:suppressOverlap/>
                                   <w:jc w:val="center"/>
@@ -3380,7 +5572,6 @@
                               </w:tcPr>
                               <w:p>
                                 <w:pPr>
-                                  <w:bidi/>
                                   <w:spacing w:after="0" w:line="216" w:lineRule="auto"/>
                                   <w:suppressOverlap/>
                                   <w:jc w:val="center"/>
@@ -3395,7 +5586,6 @@
                               </w:p>
                               <w:p>
                                 <w:pPr>
-                                  <w:bidi/>
                                   <w:spacing w:after="0" w:line="216" w:lineRule="auto"/>
                                   <w:suppressOverlap/>
                                   <w:jc w:val="center"/>
@@ -3410,7 +5600,6 @@
                               </w:p>
                               <w:p>
                                 <w:pPr>
-                                  <w:bidi/>
                                   <w:spacing w:after="0" w:line="216" w:lineRule="auto"/>
                                   <w:suppressOverlap/>
                                   <w:jc w:val="center"/>
@@ -3437,7 +5626,6 @@
                               </w:tcPr>
                               <w:p>
                                 <w:pPr>
-                                  <w:bidi/>
                                   <w:spacing w:after="0" w:line="216" w:lineRule="auto"/>
                                   <w:suppressOverlap/>
                                   <w:jc w:val="center"/>
@@ -3463,7 +5651,6 @@
                               </w:tcPr>
                               <w:p>
                                 <w:pPr>
-                                  <w:bidi/>
                                   <w:spacing w:after="0" w:line="216" w:lineRule="auto"/>
                                   <w:suppressOverlap/>
                                   <w:jc w:val="center"/>
@@ -3499,7 +5686,6 @@
                               </w:tcPr>
                               <w:p>
                                 <w:pPr>
-                                  <w:bidi/>
                                   <w:spacing w:after="0" w:line="216" w:lineRule="auto"/>
                                   <w:suppressOverlap/>
                                   <w:jc w:val="center"/>
@@ -3526,7 +5712,6 @@
                               </w:tcPr>
                               <w:p>
                                 <w:pPr>
-                                  <w:bidi/>
                                   <w:spacing w:after="0" w:line="216" w:lineRule="auto"/>
                                   <w:suppressOverlap/>
                                   <w:jc w:val="center"/>
@@ -3552,7 +5737,6 @@
                               </w:tcPr>
                               <w:p>
                                 <w:pPr>
-                                  <w:bidi/>
                                   <w:spacing w:after="0" w:line="216" w:lineRule="auto"/>
                                   <w:suppressOverlap/>
                                   <w:jc w:val="center"/>
@@ -3588,7 +5772,6 @@
                               </w:tcPr>
                               <w:p>
                                 <w:pPr>
-                                  <w:bidi/>
                                   <w:spacing w:after="0" w:line="216" w:lineRule="auto"/>
                                   <w:suppressOverlap/>
                                   <w:jc w:val="center"/>
@@ -3615,7 +5798,6 @@
                               </w:tcPr>
                               <w:p>
                                 <w:pPr>
-                                  <w:bidi/>
                                   <w:spacing w:after="0" w:line="216" w:lineRule="auto"/>
                                   <w:suppressOverlap/>
                                   <w:jc w:val="center"/>
@@ -3631,11 +5813,7 @@
                             </w:tc>
                           </w:tr>
                         </w:tbl>
-                        <w:p>
-                          <w:pPr>
-                            <w:bidi/>
-                          </w:pPr>
-                        </w:p>
+                        <w:p/>
                       </w:txbxContent>
                     </wps:txbx>
                     <wps:bodyPr rot="0" spcFirstLastPara="0" vertOverflow="overflow" horzOverflow="overflow" vert="horz" wrap="square" lIns="91440" tIns="45720" rIns="91440" bIns="45720" numCol="1" spcCol="0" rtlCol="0" fromWordArt="0" anchor="t" anchorCtr="0" forceAA="0" compatLnSpc="1">
@@ -3689,7 +5867,6 @@
                         </w:tcPr>
                         <w:p>
                           <w:pPr>
-                            <w:bidi/>
                             <w:spacing w:line="216" w:lineRule="auto"/>
                             <w:suppressOverlap/>
                             <w:jc w:val="center"/>
@@ -3726,7 +5903,6 @@
                         </w:tcPr>
                         <w:p>
                           <w:pPr>
-                            <w:bidi/>
                             <w:spacing w:line="216" w:lineRule="auto"/>
                             <w:suppressOverlap/>
                             <w:jc w:val="center"/>
@@ -3764,7 +5940,6 @@
                         </w:tcPr>
                         <w:p>
                           <w:pPr>
-                            <w:bidi/>
                             <w:spacing w:line="216" w:lineRule="auto"/>
                             <w:suppressOverlap/>
                             <w:jc w:val="center"/>
@@ -3790,7 +5965,6 @@
                         </w:tcPr>
                         <w:p>
                           <w:pPr>
-                            <w:bidi/>
                             <w:spacing w:after="0" w:line="216" w:lineRule="auto"/>
                             <w:suppressOverlap/>
                             <w:jc w:val="center"/>
@@ -3825,7 +5999,6 @@
                         </w:tcPr>
                         <w:p>
                           <w:pPr>
-                            <w:bidi/>
                             <w:spacing w:after="0" w:line="216" w:lineRule="auto"/>
                             <w:suppressOverlap/>
                             <w:jc w:val="center"/>
@@ -3852,7 +6025,6 @@
                         </w:tcPr>
                         <w:p>
                           <w:pPr>
-                            <w:bidi/>
                             <w:spacing w:after="0" w:line="216" w:lineRule="auto"/>
                             <w:suppressOverlap/>
                             <w:jc w:val="center"/>
@@ -3878,7 +6050,6 @@
                         </w:tcPr>
                         <w:p>
                           <w:pPr>
-                            <w:bidi/>
                             <w:spacing w:after="0" w:line="216" w:lineRule="auto"/>
                             <w:suppressOverlap/>
                             <w:jc w:val="center"/>
@@ -3913,7 +6084,6 @@
                         </w:tcPr>
                         <w:p>
                           <w:pPr>
-                            <w:bidi/>
                             <w:spacing w:after="0" w:line="216" w:lineRule="auto"/>
                             <w:suppressOverlap/>
                             <w:jc w:val="center"/>
@@ -3940,7 +6110,6 @@
                         </w:tcPr>
                         <w:p>
                           <w:pPr>
-                            <w:bidi/>
                             <w:spacing w:after="0" w:line="216" w:lineRule="auto"/>
                             <w:suppressOverlap/>
                             <w:jc w:val="center"/>
@@ -3966,7 +6135,6 @@
                         </w:tcPr>
                         <w:p>
                           <w:pPr>
-                            <w:bidi/>
                             <w:spacing w:after="0" w:line="216" w:lineRule="auto"/>
                             <w:suppressOverlap/>
                             <w:jc w:val="center"/>
@@ -4001,7 +6169,6 @@
                         </w:tcPr>
                         <w:p>
                           <w:pPr>
-                            <w:bidi/>
                             <w:spacing w:after="0" w:line="216" w:lineRule="auto"/>
                             <w:suppressOverlap/>
                             <w:jc w:val="center"/>
@@ -4028,7 +6195,6 @@
                         </w:tcPr>
                         <w:p>
                           <w:pPr>
-                            <w:bidi/>
                             <w:spacing w:after="0" w:line="216" w:lineRule="auto"/>
                             <w:suppressOverlap/>
                             <w:jc w:val="center"/>
@@ -4054,7 +6220,6 @@
                         </w:tcPr>
                         <w:p>
                           <w:pPr>
-                            <w:bidi/>
                             <w:spacing w:after="0" w:line="216" w:lineRule="auto"/>
                             <w:suppressOverlap/>
                             <w:jc w:val="center"/>
@@ -4089,7 +6254,6 @@
                         </w:tcPr>
                         <w:p>
                           <w:pPr>
-                            <w:bidi/>
                             <w:spacing w:after="0" w:line="216" w:lineRule="auto"/>
                             <w:suppressOverlap/>
                             <w:jc w:val="center"/>
@@ -4104,7 +6268,6 @@
                         </w:p>
                         <w:p>
                           <w:pPr>
-                            <w:bidi/>
                             <w:spacing w:after="0" w:line="216" w:lineRule="auto"/>
                             <w:suppressOverlap/>
                             <w:jc w:val="center"/>
@@ -4119,7 +6282,6 @@
                         </w:p>
                         <w:p>
                           <w:pPr>
-                            <w:bidi/>
                             <w:spacing w:after="0" w:line="216" w:lineRule="auto"/>
                             <w:suppressOverlap/>
                             <w:jc w:val="center"/>
@@ -4146,7 +6308,6 @@
                         </w:tcPr>
                         <w:p>
                           <w:pPr>
-                            <w:bidi/>
                             <w:spacing w:after="0" w:line="216" w:lineRule="auto"/>
                             <w:suppressOverlap/>
                             <w:jc w:val="center"/>
@@ -4172,7 +6333,6 @@
                         </w:tcPr>
                         <w:p>
                           <w:pPr>
-                            <w:bidi/>
                             <w:spacing w:after="0" w:line="216" w:lineRule="auto"/>
                             <w:suppressOverlap/>
                             <w:jc w:val="center"/>
@@ -4208,7 +6368,6 @@
                         </w:tcPr>
                         <w:p>
                           <w:pPr>
-                            <w:bidi/>
                             <w:spacing w:after="0" w:line="216" w:lineRule="auto"/>
                             <w:suppressOverlap/>
                             <w:jc w:val="center"/>
@@ -4235,7 +6394,6 @@
                         </w:tcPr>
                         <w:p>
                           <w:pPr>
-                            <w:bidi/>
                             <w:spacing w:after="0" w:line="216" w:lineRule="auto"/>
                             <w:suppressOverlap/>
                             <w:jc w:val="center"/>
@@ -4261,7 +6419,6 @@
                         </w:tcPr>
                         <w:p>
                           <w:pPr>
-                            <w:bidi/>
                             <w:spacing w:after="0" w:line="216" w:lineRule="auto"/>
                             <w:suppressOverlap/>
                             <w:jc w:val="center"/>
@@ -4297,7 +6454,6 @@
                         </w:tcPr>
                         <w:p>
                           <w:pPr>
-                            <w:bidi/>
                             <w:spacing w:after="0" w:line="216" w:lineRule="auto"/>
                             <w:suppressOverlap/>
                             <w:jc w:val="center"/>
@@ -4324,7 +6480,6 @@
                         </w:tcPr>
                         <w:p>
                           <w:pPr>
-                            <w:bidi/>
                             <w:spacing w:after="0" w:line="216" w:lineRule="auto"/>
                             <w:suppressOverlap/>
                             <w:jc w:val="center"/>
@@ -4340,11 +6495,7 @@
                       </w:tc>
                     </w:tr>
                   </w:tbl>
-                  <w:p>
-                    <w:pPr>
-                      <w:bidi/>
-                    </w:pPr>
-                  </w:p>
+                  <w:p/>
                 </w:txbxContent>
               </v:textbox>
               <w10:wrap anchorx="margin"/>
@@ -4396,7 +6547,6 @@
   </w:p>
   <w:p>
     <w:pPr>
-      <w:bidi/>
       <w:spacing w:after="0" w:line="192" w:lineRule="auto"/>
       <w:jc w:val="center"/>
       <w:rPr>
@@ -4499,7 +6649,6 @@
   </w:p>
   <w:p>
     <w:pPr>
-      <w:bidi/>
       <w:spacing w:after="0" w:line="192" w:lineRule="auto"/>
       <w:jc w:val="both"/>
       <w:rPr>
@@ -4567,7 +6716,6 @@
                       <w:txbxContent>
                         <w:p>
                           <w:pPr>
-                            <w:bidi/>
                             <w:spacing w:after="0" w:line="240" w:lineRule="auto"/>
                             <w:jc w:val="center"/>
                             <w:rPr>
@@ -4643,7 +6791,6 @@
                 <w:txbxContent>
                   <w:p>
                     <w:pPr>
-                      <w:bidi/>
                       <w:spacing w:after="0" w:line="240" w:lineRule="auto"/>
                       <w:jc w:val="center"/>
                       <w:rPr>
@@ -4771,7 +6918,6 @@
         </w:tcPr>
         <w:p>
           <w:pPr>
-            <w:bidi/>
             <w:spacing w:after="0" w:line="240" w:lineRule="auto"/>
             <w:rPr>
               <w:rFonts w:cs="B Titr"/>
@@ -4827,7 +6973,6 @@
         </w:tcPr>
         <w:p>
           <w:pPr>
-            <w:bidi/>
             <w:spacing w:after="0"/>
             <w:jc w:val="both"/>
             <w:rPr>
@@ -4863,7 +7008,6 @@
         </w:tcPr>
         <w:p>
           <w:pPr>
-            <w:bidi/>
             <w:spacing w:after="0"/>
             <w:jc w:val="both"/>
             <w:rPr>
@@ -4883,7 +7027,6 @@
         </w:tcPr>
         <w:p>
           <w:pPr>
-            <w:bidi/>
             <w:spacing w:after="0"/>
             <w:jc w:val="both"/>
             <w:rPr>
@@ -4915,7 +7058,6 @@
       <w:pBdr>
         <w:bottom w:val="thinThickThinSmallGap" w:sz="24" w:space="1" w:color="auto"/>
       </w:pBdr>
-      <w:bidi/>
       <w:ind w:left="-192" w:right="-142"/>
       <w:jc w:val="both"/>
       <w:rPr>
@@ -4958,7 +7100,7 @@
         <v:path o:extrusionok="f" gradientshapeok="t" o:connecttype="rect"/>
         <o:lock v:ext="edit" aspectratio="t"/>
       </v:shapetype>
-      <v:shape id="_x0000_i1031" type="#_x0000_t75" style="width:11.25pt;height:11.25pt" o:bullet="t">
+      <v:shape id="_x0000_i1071" type="#_x0000_t75" style="width:11.25pt;height:11.25pt" o:bullet="t">
         <v:imagedata r:id="rId1" o:title="mso4629"/>
       </v:shape>
     </w:pict>
@@ -5504,6 +7646,119 @@
     </w:lvl>
   </w:abstractNum>
   <w:abstractNum w:abstractNumId="5" w15:restartNumberingAfterBreak="0">
+    <w:nsid w:val="0C9605CC"/>
+    <w:multiLevelType w:val="hybridMultilevel"/>
+    <w:tmpl w:val="2888460E"/>
+    <w:lvl w:ilvl="0" w:tplc="04090001">
+      <w:start w:val="1"/>
+      <w:numFmt w:val="bullet"/>
+      <w:lvlText w:val=""/>
+      <w:lvlJc w:val="left"/>
+      <w:pPr>
+        <w:ind w:left="1080" w:hanging="720"/>
+      </w:pPr>
+      <w:rPr>
+        <w:rFonts w:ascii="Symbol" w:hAnsi="Symbol" w:hint="default"/>
+      </w:rPr>
+    </w:lvl>
+    <w:lvl w:ilvl="1" w:tplc="04090003" w:tentative="1">
+      <w:start w:val="1"/>
+      <w:numFmt w:val="bullet"/>
+      <w:lvlText w:val="o"/>
+      <w:lvlJc w:val="left"/>
+      <w:pPr>
+        <w:ind w:left="1440" w:hanging="360"/>
+      </w:pPr>
+      <w:rPr>
+        <w:rFonts w:ascii="Courier New" w:hAnsi="Courier New" w:cs="Courier New" w:hint="default"/>
+      </w:rPr>
+    </w:lvl>
+    <w:lvl w:ilvl="2" w:tplc="04090005" w:tentative="1">
+      <w:start w:val="1"/>
+      <w:numFmt w:val="bullet"/>
+      <w:lvlText w:val=""/>
+      <w:lvlJc w:val="left"/>
+      <w:pPr>
+        <w:ind w:left="2160" w:hanging="360"/>
+      </w:pPr>
+      <w:rPr>
+        <w:rFonts w:ascii="Wingdings" w:hAnsi="Wingdings" w:hint="default"/>
+      </w:rPr>
+    </w:lvl>
+    <w:lvl w:ilvl="3" w:tplc="04090001" w:tentative="1">
+      <w:start w:val="1"/>
+      <w:numFmt w:val="bullet"/>
+      <w:lvlText w:val=""/>
+      <w:lvlJc w:val="left"/>
+      <w:pPr>
+        <w:ind w:left="2880" w:hanging="360"/>
+      </w:pPr>
+      <w:rPr>
+        <w:rFonts w:ascii="Symbol" w:hAnsi="Symbol" w:hint="default"/>
+      </w:rPr>
+    </w:lvl>
+    <w:lvl w:ilvl="4" w:tplc="04090003" w:tentative="1">
+      <w:start w:val="1"/>
+      <w:numFmt w:val="bullet"/>
+      <w:lvlText w:val="o"/>
+      <w:lvlJc w:val="left"/>
+      <w:pPr>
+        <w:ind w:left="3600" w:hanging="360"/>
+      </w:pPr>
+      <w:rPr>
+        <w:rFonts w:ascii="Courier New" w:hAnsi="Courier New" w:cs="Courier New" w:hint="default"/>
+      </w:rPr>
+    </w:lvl>
+    <w:lvl w:ilvl="5" w:tplc="04090005" w:tentative="1">
+      <w:start w:val="1"/>
+      <w:numFmt w:val="bullet"/>
+      <w:lvlText w:val=""/>
+      <w:lvlJc w:val="left"/>
+      <w:pPr>
+        <w:ind w:left="4320" w:hanging="360"/>
+      </w:pPr>
+      <w:rPr>
+        <w:rFonts w:ascii="Wingdings" w:hAnsi="Wingdings" w:hint="default"/>
+      </w:rPr>
+    </w:lvl>
+    <w:lvl w:ilvl="6" w:tplc="04090001" w:tentative="1">
+      <w:start w:val="1"/>
+      <w:numFmt w:val="bullet"/>
+      <w:lvlText w:val=""/>
+      <w:lvlJc w:val="left"/>
+      <w:pPr>
+        <w:ind w:left="5040" w:hanging="360"/>
+      </w:pPr>
+      <w:rPr>
+        <w:rFonts w:ascii="Symbol" w:hAnsi="Symbol" w:hint="default"/>
+      </w:rPr>
+    </w:lvl>
+    <w:lvl w:ilvl="7" w:tplc="04090003" w:tentative="1">
+      <w:start w:val="1"/>
+      <w:numFmt w:val="bullet"/>
+      <w:lvlText w:val="o"/>
+      <w:lvlJc w:val="left"/>
+      <w:pPr>
+        <w:ind w:left="5760" w:hanging="360"/>
+      </w:pPr>
+      <w:rPr>
+        <w:rFonts w:ascii="Courier New" w:hAnsi="Courier New" w:cs="Courier New" w:hint="default"/>
+      </w:rPr>
+    </w:lvl>
+    <w:lvl w:ilvl="8" w:tplc="04090005" w:tentative="1">
+      <w:start w:val="1"/>
+      <w:numFmt w:val="bullet"/>
+      <w:lvlText w:val=""/>
+      <w:lvlJc w:val="left"/>
+      <w:pPr>
+        <w:ind w:left="6480" w:hanging="360"/>
+      </w:pPr>
+      <w:rPr>
+        <w:rFonts w:ascii="Wingdings" w:hAnsi="Wingdings" w:hint="default"/>
+      </w:rPr>
+    </w:lvl>
+  </w:abstractNum>
+  <w:abstractNum w:abstractNumId="6" w15:restartNumberingAfterBreak="0">
     <w:nsid w:val="11F053DA"/>
     <w:multiLevelType w:val="hybridMultilevel"/>
     <w:tmpl w:val="4F3629C0"/>
@@ -5616,7 +7871,7 @@
       </w:rPr>
     </w:lvl>
   </w:abstractNum>
-  <w:abstractNum w:abstractNumId="6" w15:restartNumberingAfterBreak="0">
+  <w:abstractNum w:abstractNumId="7" w15:restartNumberingAfterBreak="0">
     <w:nsid w:val="15CC7155"/>
     <w:multiLevelType w:val="hybridMultilevel"/>
     <w:tmpl w:val="56707388"/>
@@ -5702,7 +7957,7 @@
       </w:pPr>
     </w:lvl>
   </w:abstractNum>
-  <w:abstractNum w:abstractNumId="7" w15:restartNumberingAfterBreak="0">
+  <w:abstractNum w:abstractNumId="8" w15:restartNumberingAfterBreak="0">
     <w:nsid w:val="162E067F"/>
     <w:multiLevelType w:val="hybridMultilevel"/>
     <w:tmpl w:val="DA1043A2"/>
@@ -5815,7 +8070,7 @@
       </w:rPr>
     </w:lvl>
   </w:abstractNum>
-  <w:abstractNum w:abstractNumId="8" w15:restartNumberingAfterBreak="0">
+  <w:abstractNum w:abstractNumId="9" w15:restartNumberingAfterBreak="0">
     <w:nsid w:val="1E927258"/>
     <w:multiLevelType w:val="hybridMultilevel"/>
     <w:tmpl w:val="C4D6E1C6"/>
@@ -5928,7 +8183,7 @@
       </w:rPr>
     </w:lvl>
   </w:abstractNum>
-  <w:abstractNum w:abstractNumId="9" w15:restartNumberingAfterBreak="0">
+  <w:abstractNum w:abstractNumId="10" w15:restartNumberingAfterBreak="0">
     <w:nsid w:val="1EAF6933"/>
     <w:multiLevelType w:val="hybridMultilevel"/>
     <w:tmpl w:val="158CE364"/>
@@ -6041,7 +8296,7 @@
       </w:rPr>
     </w:lvl>
   </w:abstractNum>
-  <w:abstractNum w:abstractNumId="10" w15:restartNumberingAfterBreak="0">
+  <w:abstractNum w:abstractNumId="11" w15:restartNumberingAfterBreak="0">
     <w:nsid w:val="20713D12"/>
     <w:multiLevelType w:val="hybridMultilevel"/>
     <w:tmpl w:val="28E64F72"/>
@@ -6127,7 +8382,120 @@
       </w:pPr>
     </w:lvl>
   </w:abstractNum>
-  <w:abstractNum w:abstractNumId="11" w15:restartNumberingAfterBreak="0">
+  <w:abstractNum w:abstractNumId="12" w15:restartNumberingAfterBreak="0">
+    <w:nsid w:val="24AC00E0"/>
+    <w:multiLevelType w:val="hybridMultilevel"/>
+    <w:tmpl w:val="6BC6FA64"/>
+    <w:lvl w:ilvl="0" w:tplc="04090001">
+      <w:start w:val="1"/>
+      <w:numFmt w:val="bullet"/>
+      <w:lvlText w:val=""/>
+      <w:lvlJc w:val="left"/>
+      <w:pPr>
+        <w:ind w:left="720" w:hanging="360"/>
+      </w:pPr>
+      <w:rPr>
+        <w:rFonts w:ascii="Symbol" w:hAnsi="Symbol" w:hint="default"/>
+      </w:rPr>
+    </w:lvl>
+    <w:lvl w:ilvl="1" w:tplc="04090003" w:tentative="1">
+      <w:start w:val="1"/>
+      <w:numFmt w:val="bullet"/>
+      <w:lvlText w:val="o"/>
+      <w:lvlJc w:val="left"/>
+      <w:pPr>
+        <w:ind w:left="1440" w:hanging="360"/>
+      </w:pPr>
+      <w:rPr>
+        <w:rFonts w:ascii="Courier New" w:hAnsi="Courier New" w:cs="Courier New" w:hint="default"/>
+      </w:rPr>
+    </w:lvl>
+    <w:lvl w:ilvl="2" w:tplc="04090005" w:tentative="1">
+      <w:start w:val="1"/>
+      <w:numFmt w:val="bullet"/>
+      <w:lvlText w:val=""/>
+      <w:lvlJc w:val="left"/>
+      <w:pPr>
+        <w:ind w:left="2160" w:hanging="360"/>
+      </w:pPr>
+      <w:rPr>
+        <w:rFonts w:ascii="Wingdings" w:hAnsi="Wingdings" w:hint="default"/>
+      </w:rPr>
+    </w:lvl>
+    <w:lvl w:ilvl="3" w:tplc="04090001" w:tentative="1">
+      <w:start w:val="1"/>
+      <w:numFmt w:val="bullet"/>
+      <w:lvlText w:val=""/>
+      <w:lvlJc w:val="left"/>
+      <w:pPr>
+        <w:ind w:left="2880" w:hanging="360"/>
+      </w:pPr>
+      <w:rPr>
+        <w:rFonts w:ascii="Symbol" w:hAnsi="Symbol" w:hint="default"/>
+      </w:rPr>
+    </w:lvl>
+    <w:lvl w:ilvl="4" w:tplc="04090003" w:tentative="1">
+      <w:start w:val="1"/>
+      <w:numFmt w:val="bullet"/>
+      <w:lvlText w:val="o"/>
+      <w:lvlJc w:val="left"/>
+      <w:pPr>
+        <w:ind w:left="3600" w:hanging="360"/>
+      </w:pPr>
+      <w:rPr>
+        <w:rFonts w:ascii="Courier New" w:hAnsi="Courier New" w:cs="Courier New" w:hint="default"/>
+      </w:rPr>
+    </w:lvl>
+    <w:lvl w:ilvl="5" w:tplc="04090005" w:tentative="1">
+      <w:start w:val="1"/>
+      <w:numFmt w:val="bullet"/>
+      <w:lvlText w:val=""/>
+      <w:lvlJc w:val="left"/>
+      <w:pPr>
+        <w:ind w:left="4320" w:hanging="360"/>
+      </w:pPr>
+      <w:rPr>
+        <w:rFonts w:ascii="Wingdings" w:hAnsi="Wingdings" w:hint="default"/>
+      </w:rPr>
+    </w:lvl>
+    <w:lvl w:ilvl="6" w:tplc="04090001" w:tentative="1">
+      <w:start w:val="1"/>
+      <w:numFmt w:val="bullet"/>
+      <w:lvlText w:val=""/>
+      <w:lvlJc w:val="left"/>
+      <w:pPr>
+        <w:ind w:left="5040" w:hanging="360"/>
+      </w:pPr>
+      <w:rPr>
+        <w:rFonts w:ascii="Symbol" w:hAnsi="Symbol" w:hint="default"/>
+      </w:rPr>
+    </w:lvl>
+    <w:lvl w:ilvl="7" w:tplc="04090003" w:tentative="1">
+      <w:start w:val="1"/>
+      <w:numFmt w:val="bullet"/>
+      <w:lvlText w:val="o"/>
+      <w:lvlJc w:val="left"/>
+      <w:pPr>
+        <w:ind w:left="5760" w:hanging="360"/>
+      </w:pPr>
+      <w:rPr>
+        <w:rFonts w:ascii="Courier New" w:hAnsi="Courier New" w:cs="Courier New" w:hint="default"/>
+      </w:rPr>
+    </w:lvl>
+    <w:lvl w:ilvl="8" w:tplc="04090005" w:tentative="1">
+      <w:start w:val="1"/>
+      <w:numFmt w:val="bullet"/>
+      <w:lvlText w:val=""/>
+      <w:lvlJc w:val="left"/>
+      <w:pPr>
+        <w:ind w:left="6480" w:hanging="360"/>
+      </w:pPr>
+      <w:rPr>
+        <w:rFonts w:ascii="Wingdings" w:hAnsi="Wingdings" w:hint="default"/>
+      </w:rPr>
+    </w:lvl>
+  </w:abstractNum>
+  <w:abstractNum w:abstractNumId="13" w15:restartNumberingAfterBreak="0">
     <w:nsid w:val="28905659"/>
     <w:multiLevelType w:val="hybridMultilevel"/>
     <w:tmpl w:val="B65A4786"/>
@@ -6240,7 +8608,7 @@
       </w:rPr>
     </w:lvl>
   </w:abstractNum>
-  <w:abstractNum w:abstractNumId="12" w15:restartNumberingAfterBreak="0">
+  <w:abstractNum w:abstractNumId="14" w15:restartNumberingAfterBreak="0">
     <w:nsid w:val="3206467E"/>
     <w:multiLevelType w:val="hybridMultilevel"/>
     <w:tmpl w:val="A21453CE"/>
@@ -6380,7 +8748,7 @@
       </w:rPr>
     </w:lvl>
   </w:abstractNum>
-  <w:abstractNum w:abstractNumId="13" w15:restartNumberingAfterBreak="0">
+  <w:abstractNum w:abstractNumId="15" w15:restartNumberingAfterBreak="0">
     <w:nsid w:val="3C54113B"/>
     <w:multiLevelType w:val="hybridMultilevel"/>
     <w:tmpl w:val="2DD013EE"/>
@@ -6469,7 +8837,7 @@
       </w:pPr>
     </w:lvl>
   </w:abstractNum>
-  <w:abstractNum w:abstractNumId="14" w15:restartNumberingAfterBreak="0">
+  <w:abstractNum w:abstractNumId="16" w15:restartNumberingAfterBreak="0">
     <w:nsid w:val="57DB33C7"/>
     <w:multiLevelType w:val="hybridMultilevel"/>
     <w:tmpl w:val="81B8E216"/>
@@ -6582,7 +8950,7 @@
       </w:rPr>
     </w:lvl>
   </w:abstractNum>
-  <w:abstractNum w:abstractNumId="15" w15:restartNumberingAfterBreak="0">
+  <w:abstractNum w:abstractNumId="17" w15:restartNumberingAfterBreak="0">
     <w:nsid w:val="5CF44B4C"/>
     <w:multiLevelType w:val="hybridMultilevel"/>
     <w:tmpl w:val="B9E4CF88"/>
@@ -6668,7 +9036,7 @@
       </w:pPr>
     </w:lvl>
   </w:abstractNum>
-  <w:abstractNum w:abstractNumId="16" w15:restartNumberingAfterBreak="0">
+  <w:abstractNum w:abstractNumId="18" w15:restartNumberingAfterBreak="0">
     <w:nsid w:val="63F32C4D"/>
     <w:multiLevelType w:val="hybridMultilevel"/>
     <w:tmpl w:val="6518A640"/>
@@ -6781,7 +9149,119 @@
       </w:rPr>
     </w:lvl>
   </w:abstractNum>
-  <w:abstractNum w:abstractNumId="17" w15:restartNumberingAfterBreak="0">
+  <w:abstractNum w:abstractNumId="19" w15:restartNumberingAfterBreak="0">
+    <w:nsid w:val="651F1106"/>
+    <w:multiLevelType w:val="hybridMultilevel"/>
+    <w:tmpl w:val="BB461BDC"/>
+    <w:lvl w:ilvl="0" w:tplc="1ABAA0C2">
+      <w:numFmt w:val="bullet"/>
+      <w:lvlText w:val="-"/>
+      <w:lvlJc w:val="left"/>
+      <w:pPr>
+        <w:ind w:left="1080" w:hanging="720"/>
+      </w:pPr>
+      <w:rPr>
+        <w:rFonts w:ascii="Times New Roman" w:eastAsiaTheme="minorHAnsi" w:hAnsi="Times New Roman" w:cs="B Nazanin" w:hint="default"/>
+      </w:rPr>
+    </w:lvl>
+    <w:lvl w:ilvl="1" w:tplc="04090003" w:tentative="1">
+      <w:start w:val="1"/>
+      <w:numFmt w:val="bullet"/>
+      <w:lvlText w:val="o"/>
+      <w:lvlJc w:val="left"/>
+      <w:pPr>
+        <w:ind w:left="1440" w:hanging="360"/>
+      </w:pPr>
+      <w:rPr>
+        <w:rFonts w:ascii="Courier New" w:hAnsi="Courier New" w:cs="Courier New" w:hint="default"/>
+      </w:rPr>
+    </w:lvl>
+    <w:lvl w:ilvl="2" w:tplc="04090005" w:tentative="1">
+      <w:start w:val="1"/>
+      <w:numFmt w:val="bullet"/>
+      <w:lvlText w:val=""/>
+      <w:lvlJc w:val="left"/>
+      <w:pPr>
+        <w:ind w:left="2160" w:hanging="360"/>
+      </w:pPr>
+      <w:rPr>
+        <w:rFonts w:ascii="Wingdings" w:hAnsi="Wingdings" w:hint="default"/>
+      </w:rPr>
+    </w:lvl>
+    <w:lvl w:ilvl="3" w:tplc="04090001" w:tentative="1">
+      <w:start w:val="1"/>
+      <w:numFmt w:val="bullet"/>
+      <w:lvlText w:val=""/>
+      <w:lvlJc w:val="left"/>
+      <w:pPr>
+        <w:ind w:left="2880" w:hanging="360"/>
+      </w:pPr>
+      <w:rPr>
+        <w:rFonts w:ascii="Symbol" w:hAnsi="Symbol" w:hint="default"/>
+      </w:rPr>
+    </w:lvl>
+    <w:lvl w:ilvl="4" w:tplc="04090003" w:tentative="1">
+      <w:start w:val="1"/>
+      <w:numFmt w:val="bullet"/>
+      <w:lvlText w:val="o"/>
+      <w:lvlJc w:val="left"/>
+      <w:pPr>
+        <w:ind w:left="3600" w:hanging="360"/>
+      </w:pPr>
+      <w:rPr>
+        <w:rFonts w:ascii="Courier New" w:hAnsi="Courier New" w:cs="Courier New" w:hint="default"/>
+      </w:rPr>
+    </w:lvl>
+    <w:lvl w:ilvl="5" w:tplc="04090005" w:tentative="1">
+      <w:start w:val="1"/>
+      <w:numFmt w:val="bullet"/>
+      <w:lvlText w:val=""/>
+      <w:lvlJc w:val="left"/>
+      <w:pPr>
+        <w:ind w:left="4320" w:hanging="360"/>
+      </w:pPr>
+      <w:rPr>
+        <w:rFonts w:ascii="Wingdings" w:hAnsi="Wingdings" w:hint="default"/>
+      </w:rPr>
+    </w:lvl>
+    <w:lvl w:ilvl="6" w:tplc="04090001" w:tentative="1">
+      <w:start w:val="1"/>
+      <w:numFmt w:val="bullet"/>
+      <w:lvlText w:val=""/>
+      <w:lvlJc w:val="left"/>
+      <w:pPr>
+        <w:ind w:left="5040" w:hanging="360"/>
+      </w:pPr>
+      <w:rPr>
+        <w:rFonts w:ascii="Symbol" w:hAnsi="Symbol" w:hint="default"/>
+      </w:rPr>
+    </w:lvl>
+    <w:lvl w:ilvl="7" w:tplc="04090003" w:tentative="1">
+      <w:start w:val="1"/>
+      <w:numFmt w:val="bullet"/>
+      <w:lvlText w:val="o"/>
+      <w:lvlJc w:val="left"/>
+      <w:pPr>
+        <w:ind w:left="5760" w:hanging="360"/>
+      </w:pPr>
+      <w:rPr>
+        <w:rFonts w:ascii="Courier New" w:hAnsi="Courier New" w:cs="Courier New" w:hint="default"/>
+      </w:rPr>
+    </w:lvl>
+    <w:lvl w:ilvl="8" w:tplc="04090005" w:tentative="1">
+      <w:start w:val="1"/>
+      <w:numFmt w:val="bullet"/>
+      <w:lvlText w:val=""/>
+      <w:lvlJc w:val="left"/>
+      <w:pPr>
+        <w:ind w:left="6480" w:hanging="360"/>
+      </w:pPr>
+      <w:rPr>
+        <w:rFonts w:ascii="Wingdings" w:hAnsi="Wingdings" w:hint="default"/>
+      </w:rPr>
+    </w:lvl>
+  </w:abstractNum>
+  <w:abstractNum w:abstractNumId="20" w15:restartNumberingAfterBreak="0">
     <w:nsid w:val="659141BE"/>
     <w:multiLevelType w:val="hybridMultilevel"/>
     <w:tmpl w:val="89AE524E"/>
@@ -6894,7 +9374,119 @@
       </w:rPr>
     </w:lvl>
   </w:abstractNum>
-  <w:abstractNum w:abstractNumId="18" w15:restartNumberingAfterBreak="0">
+  <w:abstractNum w:abstractNumId="21" w15:restartNumberingAfterBreak="0">
+    <w:nsid w:val="6BF61608"/>
+    <w:multiLevelType w:val="hybridMultilevel"/>
+    <w:tmpl w:val="CBAE8C3C"/>
+    <w:lvl w:ilvl="0" w:tplc="1ABAA0C2">
+      <w:numFmt w:val="bullet"/>
+      <w:lvlText w:val="-"/>
+      <w:lvlJc w:val="left"/>
+      <w:pPr>
+        <w:ind w:left="1080" w:hanging="720"/>
+      </w:pPr>
+      <w:rPr>
+        <w:rFonts w:ascii="Times New Roman" w:eastAsiaTheme="minorHAnsi" w:hAnsi="Times New Roman" w:cs="B Nazanin" w:hint="default"/>
+      </w:rPr>
+    </w:lvl>
+    <w:lvl w:ilvl="1" w:tplc="04090003" w:tentative="1">
+      <w:start w:val="1"/>
+      <w:numFmt w:val="bullet"/>
+      <w:lvlText w:val="o"/>
+      <w:lvlJc w:val="left"/>
+      <w:pPr>
+        <w:ind w:left="1440" w:hanging="360"/>
+      </w:pPr>
+      <w:rPr>
+        <w:rFonts w:ascii="Courier New" w:hAnsi="Courier New" w:cs="Courier New" w:hint="default"/>
+      </w:rPr>
+    </w:lvl>
+    <w:lvl w:ilvl="2" w:tplc="04090005" w:tentative="1">
+      <w:start w:val="1"/>
+      <w:numFmt w:val="bullet"/>
+      <w:lvlText w:val=""/>
+      <w:lvlJc w:val="left"/>
+      <w:pPr>
+        <w:ind w:left="2160" w:hanging="360"/>
+      </w:pPr>
+      <w:rPr>
+        <w:rFonts w:ascii="Wingdings" w:hAnsi="Wingdings" w:hint="default"/>
+      </w:rPr>
+    </w:lvl>
+    <w:lvl w:ilvl="3" w:tplc="04090001" w:tentative="1">
+      <w:start w:val="1"/>
+      <w:numFmt w:val="bullet"/>
+      <w:lvlText w:val=""/>
+      <w:lvlJc w:val="left"/>
+      <w:pPr>
+        <w:ind w:left="2880" w:hanging="360"/>
+      </w:pPr>
+      <w:rPr>
+        <w:rFonts w:ascii="Symbol" w:hAnsi="Symbol" w:hint="default"/>
+      </w:rPr>
+    </w:lvl>
+    <w:lvl w:ilvl="4" w:tplc="04090003" w:tentative="1">
+      <w:start w:val="1"/>
+      <w:numFmt w:val="bullet"/>
+      <w:lvlText w:val="o"/>
+      <w:lvlJc w:val="left"/>
+      <w:pPr>
+        <w:ind w:left="3600" w:hanging="360"/>
+      </w:pPr>
+      <w:rPr>
+        <w:rFonts w:ascii="Courier New" w:hAnsi="Courier New" w:cs="Courier New" w:hint="default"/>
+      </w:rPr>
+    </w:lvl>
+    <w:lvl w:ilvl="5" w:tplc="04090005" w:tentative="1">
+      <w:start w:val="1"/>
+      <w:numFmt w:val="bullet"/>
+      <w:lvlText w:val=""/>
+      <w:lvlJc w:val="left"/>
+      <w:pPr>
+        <w:ind w:left="4320" w:hanging="360"/>
+      </w:pPr>
+      <w:rPr>
+        <w:rFonts w:ascii="Wingdings" w:hAnsi="Wingdings" w:hint="default"/>
+      </w:rPr>
+    </w:lvl>
+    <w:lvl w:ilvl="6" w:tplc="04090001" w:tentative="1">
+      <w:start w:val="1"/>
+      <w:numFmt w:val="bullet"/>
+      <w:lvlText w:val=""/>
+      <w:lvlJc w:val="left"/>
+      <w:pPr>
+        <w:ind w:left="5040" w:hanging="360"/>
+      </w:pPr>
+      <w:rPr>
+        <w:rFonts w:ascii="Symbol" w:hAnsi="Symbol" w:hint="default"/>
+      </w:rPr>
+    </w:lvl>
+    <w:lvl w:ilvl="7" w:tplc="04090003" w:tentative="1">
+      <w:start w:val="1"/>
+      <w:numFmt w:val="bullet"/>
+      <w:lvlText w:val="o"/>
+      <w:lvlJc w:val="left"/>
+      <w:pPr>
+        <w:ind w:left="5760" w:hanging="360"/>
+      </w:pPr>
+      <w:rPr>
+        <w:rFonts w:ascii="Courier New" w:hAnsi="Courier New" w:cs="Courier New" w:hint="default"/>
+      </w:rPr>
+    </w:lvl>
+    <w:lvl w:ilvl="8" w:tplc="04090005" w:tentative="1">
+      <w:start w:val="1"/>
+      <w:numFmt w:val="bullet"/>
+      <w:lvlText w:val=""/>
+      <w:lvlJc w:val="left"/>
+      <w:pPr>
+        <w:ind w:left="6480" w:hanging="360"/>
+      </w:pPr>
+      <w:rPr>
+        <w:rFonts w:ascii="Wingdings" w:hAnsi="Wingdings" w:hint="default"/>
+      </w:rPr>
+    </w:lvl>
+  </w:abstractNum>
+  <w:abstractNum w:abstractNumId="22" w15:restartNumberingAfterBreak="0">
     <w:nsid w:val="6C5D0BB2"/>
     <w:multiLevelType w:val="hybridMultilevel"/>
     <w:tmpl w:val="983EF408"/>
@@ -7007,7 +9599,7 @@
       </w:rPr>
     </w:lvl>
   </w:abstractNum>
-  <w:abstractNum w:abstractNumId="19" w15:restartNumberingAfterBreak="0">
+  <w:abstractNum w:abstractNumId="23" w15:restartNumberingAfterBreak="0">
     <w:nsid w:val="6CED0829"/>
     <w:multiLevelType w:val="hybridMultilevel"/>
     <w:tmpl w:val="73E0FA9C"/>
@@ -7120,7 +9712,7 @@
       </w:rPr>
     </w:lvl>
   </w:abstractNum>
-  <w:abstractNum w:abstractNumId="20" w15:restartNumberingAfterBreak="0">
+  <w:abstractNum w:abstractNumId="24" w15:restartNumberingAfterBreak="0">
     <w:nsid w:val="6F433666"/>
     <w:multiLevelType w:val="hybridMultilevel"/>
     <w:tmpl w:val="BB4E4A0A"/>
@@ -7209,7 +9801,7 @@
       </w:pPr>
     </w:lvl>
   </w:abstractNum>
-  <w:abstractNum w:abstractNumId="21" w15:restartNumberingAfterBreak="0">
+  <w:abstractNum w:abstractNumId="25" w15:restartNumberingAfterBreak="0">
     <w:nsid w:val="72A73C2F"/>
     <w:multiLevelType w:val="hybridMultilevel"/>
     <w:tmpl w:val="1BFC106A"/>
@@ -7322,7 +9914,7 @@
       </w:rPr>
     </w:lvl>
   </w:abstractNum>
-  <w:abstractNum w:abstractNumId="22" w15:restartNumberingAfterBreak="0">
+  <w:abstractNum w:abstractNumId="26" w15:restartNumberingAfterBreak="0">
     <w:nsid w:val="74DA2AE1"/>
     <w:multiLevelType w:val="hybridMultilevel"/>
     <w:tmpl w:val="65CA7A98"/>
@@ -7408,7 +10000,7 @@
       </w:pPr>
     </w:lvl>
   </w:abstractNum>
-  <w:abstractNum w:abstractNumId="23" w15:restartNumberingAfterBreak="0">
+  <w:abstractNum w:abstractNumId="27" w15:restartNumberingAfterBreak="0">
     <w:nsid w:val="76305D23"/>
     <w:multiLevelType w:val="hybridMultilevel"/>
     <w:tmpl w:val="BD363364"/>
@@ -7494,7 +10086,7 @@
       </w:pPr>
     </w:lvl>
   </w:abstractNum>
-  <w:abstractNum w:abstractNumId="24" w15:restartNumberingAfterBreak="0">
+  <w:abstractNum w:abstractNumId="28" w15:restartNumberingAfterBreak="0">
     <w:nsid w:val="779C5F8B"/>
     <w:multiLevelType w:val="multilevel"/>
     <w:tmpl w:val="A21453CE"/>
@@ -7634,7 +10226,7 @@
       </w:rPr>
     </w:lvl>
   </w:abstractNum>
-  <w:abstractNum w:abstractNumId="25" w15:restartNumberingAfterBreak="0">
+  <w:abstractNum w:abstractNumId="29" w15:restartNumberingAfterBreak="0">
     <w:nsid w:val="78536776"/>
     <w:multiLevelType w:val="hybridMultilevel"/>
     <w:tmpl w:val="441AE4D2"/>
@@ -7750,83 +10342,187 @@
       </w:pPr>
     </w:lvl>
   </w:abstractNum>
+  <w:abstractNum w:abstractNumId="30" w15:restartNumberingAfterBreak="0">
+    <w:nsid w:val="79E2198D"/>
+    <w:multiLevelType w:val="hybridMultilevel"/>
+    <w:tmpl w:val="528C5C24"/>
+    <w:lvl w:ilvl="0" w:tplc="4B521A40">
+      <w:start w:val="1"/>
+      <w:numFmt w:val="decimalFullWidth"/>
+      <w:lvlText w:val="%1."/>
+      <w:lvlJc w:val="left"/>
+      <w:pPr>
+        <w:ind w:left="720" w:hanging="360"/>
+      </w:pPr>
+      <w:rPr>
+        <w:rFonts w:hint="default"/>
+      </w:rPr>
+    </w:lvl>
+    <w:lvl w:ilvl="1" w:tplc="04090019" w:tentative="1">
+      <w:start w:val="1"/>
+      <w:numFmt w:val="lowerLetter"/>
+      <w:lvlText w:val="%2."/>
+      <w:lvlJc w:val="left"/>
+      <w:pPr>
+        <w:ind w:left="1440" w:hanging="360"/>
+      </w:pPr>
+    </w:lvl>
+    <w:lvl w:ilvl="2" w:tplc="0409001B" w:tentative="1">
+      <w:start w:val="1"/>
+      <w:numFmt w:val="lowerRoman"/>
+      <w:lvlText w:val="%3."/>
+      <w:lvlJc w:val="right"/>
+      <w:pPr>
+        <w:ind w:left="2160" w:hanging="180"/>
+      </w:pPr>
+    </w:lvl>
+    <w:lvl w:ilvl="3" w:tplc="0409000F" w:tentative="1">
+      <w:start w:val="1"/>
+      <w:numFmt w:val="decimal"/>
+      <w:lvlText w:val="%4."/>
+      <w:lvlJc w:val="left"/>
+      <w:pPr>
+        <w:ind w:left="2880" w:hanging="360"/>
+      </w:pPr>
+    </w:lvl>
+    <w:lvl w:ilvl="4" w:tplc="04090019" w:tentative="1">
+      <w:start w:val="1"/>
+      <w:numFmt w:val="lowerLetter"/>
+      <w:lvlText w:val="%5."/>
+      <w:lvlJc w:val="left"/>
+      <w:pPr>
+        <w:ind w:left="3600" w:hanging="360"/>
+      </w:pPr>
+    </w:lvl>
+    <w:lvl w:ilvl="5" w:tplc="0409001B" w:tentative="1">
+      <w:start w:val="1"/>
+      <w:numFmt w:val="lowerRoman"/>
+      <w:lvlText w:val="%6."/>
+      <w:lvlJc w:val="right"/>
+      <w:pPr>
+        <w:ind w:left="4320" w:hanging="180"/>
+      </w:pPr>
+    </w:lvl>
+    <w:lvl w:ilvl="6" w:tplc="0409000F" w:tentative="1">
+      <w:start w:val="1"/>
+      <w:numFmt w:val="decimal"/>
+      <w:lvlText w:val="%7."/>
+      <w:lvlJc w:val="left"/>
+      <w:pPr>
+        <w:ind w:left="5040" w:hanging="360"/>
+      </w:pPr>
+    </w:lvl>
+    <w:lvl w:ilvl="7" w:tplc="04090019" w:tentative="1">
+      <w:start w:val="1"/>
+      <w:numFmt w:val="lowerLetter"/>
+      <w:lvlText w:val="%8."/>
+      <w:lvlJc w:val="left"/>
+      <w:pPr>
+        <w:ind w:left="5760" w:hanging="360"/>
+      </w:pPr>
+    </w:lvl>
+    <w:lvl w:ilvl="8" w:tplc="0409001B" w:tentative="1">
+      <w:start w:val="1"/>
+      <w:numFmt w:val="lowerRoman"/>
+      <w:lvlText w:val="%9."/>
+      <w:lvlJc w:val="right"/>
+      <w:pPr>
+        <w:ind w:left="6480" w:hanging="180"/>
+      </w:pPr>
+    </w:lvl>
+  </w:abstractNum>
   <w:num w:numId="1">
-    <w:abstractNumId w:val="12"/>
+    <w:abstractNumId w:val="14"/>
   </w:num>
   <w:num w:numId="2">
-    <w:abstractNumId w:val="24"/>
+    <w:abstractNumId w:val="28"/>
   </w:num>
   <w:num w:numId="3">
-    <w:abstractNumId w:val="25"/>
+    <w:abstractNumId w:val="29"/>
   </w:num>
   <w:num w:numId="4">
-    <w:abstractNumId w:val="20"/>
+    <w:abstractNumId w:val="24"/>
   </w:num>
   <w:num w:numId="5">
     <w:abstractNumId w:val="2"/>
   </w:num>
   <w:num w:numId="6">
+    <w:abstractNumId w:val="13"/>
+  </w:num>
+  <w:num w:numId="7">
+    <w:abstractNumId w:val="15"/>
+  </w:num>
+  <w:num w:numId="8">
+    <w:abstractNumId w:val="26"/>
+  </w:num>
+  <w:num w:numId="9">
     <w:abstractNumId w:val="11"/>
   </w:num>
-  <w:num w:numId="7">
-    <w:abstractNumId w:val="13"/>
+  <w:num w:numId="10">
+    <w:abstractNumId w:val="20"/>
   </w:num>
-  <w:num w:numId="8">
-    <w:abstractNumId w:val="22"/>
+  <w:num w:numId="11">
+    <w:abstractNumId w:val="27"/>
   </w:num>
-  <w:num w:numId="9">
+  <w:num w:numId="12">
     <w:abstractNumId w:val="10"/>
   </w:num>
-  <w:num w:numId="10">
+  <w:num w:numId="13">
     <w:abstractNumId w:val="17"/>
   </w:num>
-  <w:num w:numId="11">
-    <w:abstractNumId w:val="23"/>
-  </w:num>
-  <w:num w:numId="12">
-    <w:abstractNumId w:val="9"/>
-  </w:num>
-  <w:num w:numId="13">
-    <w:abstractNumId w:val="15"/>
-  </w:num>
   <w:num w:numId="14">
-    <w:abstractNumId w:val="21"/>
+    <w:abstractNumId w:val="25"/>
   </w:num>
   <w:num w:numId="15">
     <w:abstractNumId w:val="0"/>
   </w:num>
   <w:num w:numId="16">
-    <w:abstractNumId w:val="5"/>
+    <w:abstractNumId w:val="6"/>
   </w:num>
   <w:num w:numId="17">
-    <w:abstractNumId w:val="6"/>
+    <w:abstractNumId w:val="7"/>
   </w:num>
   <w:num w:numId="18">
     <w:abstractNumId w:val="3"/>
   </w:num>
   <w:num w:numId="19">
-    <w:abstractNumId w:val="7"/>
+    <w:abstractNumId w:val="8"/>
   </w:num>
   <w:num w:numId="20">
-    <w:abstractNumId w:val="8"/>
+    <w:abstractNumId w:val="9"/>
   </w:num>
   <w:num w:numId="21">
-    <w:abstractNumId w:val="16"/>
+    <w:abstractNumId w:val="18"/>
   </w:num>
   <w:num w:numId="22">
     <w:abstractNumId w:val="4"/>
   </w:num>
   <w:num w:numId="23">
-    <w:abstractNumId w:val="18"/>
+    <w:abstractNumId w:val="22"/>
   </w:num>
   <w:num w:numId="24">
     <w:abstractNumId w:val="1"/>
   </w:num>
   <w:num w:numId="25">
-    <w:abstractNumId w:val="14"/>
+    <w:abstractNumId w:val="16"/>
   </w:num>
   <w:num w:numId="26">
+    <w:abstractNumId w:val="23"/>
+  </w:num>
+  <w:num w:numId="27">
+    <w:abstractNumId w:val="30"/>
+  </w:num>
+  <w:num w:numId="28">
+    <w:abstractNumId w:val="12"/>
+  </w:num>
+  <w:num w:numId="29">
     <w:abstractNumId w:val="19"/>
+  </w:num>
+  <w:num w:numId="30">
+    <w:abstractNumId w:val="21"/>
+  </w:num>
+  <w:num w:numId="31">
+    <w:abstractNumId w:val="5"/>
   </w:num>
 </w:numbering>
 </file>
@@ -8216,8 +10912,9 @@
   <w:style w:type="paragraph" w:default="1" w:styleId="Normal">
     <w:name w:val="Normal"/>
     <w:qFormat/>
-    <w:rsid w:val="00A548CB"/>
+    <w:rsid w:val="003E7534"/>
     <w:pPr>
+      <w:bidi/>
       <w:spacing w:after="200" w:line="276" w:lineRule="auto"/>
     </w:pPr>
     <w:rPr>
@@ -8374,7 +11071,6 @@
     <w:qFormat/>
     <w:rsid w:val="00931AC4"/>
     <w:pPr>
-      <w:bidi/>
       <w:spacing w:after="0" w:line="240" w:lineRule="auto"/>
       <w:ind w:left="709" w:hanging="709"/>
       <w:jc w:val="lowKashida"/>
@@ -8458,9 +11154,6 @@
     <w:link w:val="SolutionChar"/>
     <w:qFormat/>
     <w:rsid w:val="00DC048E"/>
-    <w:pPr>
-      <w:bidi/>
-    </w:pPr>
     <w:rPr>
       <w:color w:val="8DB3E2" w:themeColor="text2" w:themeTint="66"/>
       <w:lang w:bidi="fa-IR"/>
@@ -8498,7 +11191,6 @@
     <w:qFormat/>
     <w:rsid w:val="00C26EA5"/>
     <w:pPr>
-      <w:bidi/>
       <w:spacing w:after="0" w:line="240" w:lineRule="auto"/>
       <w:jc w:val="center"/>
     </w:pPr>
@@ -8827,7 +11519,7 @@
 </file>
 
 <file path=customXml/itemProps1.xml><?xml version="1.0" encoding="utf-8"?>
-<ds:datastoreItem xmlns:ds="http://schemas.openxmlformats.org/officeDocument/2006/customXml" ds:itemID="{785A4FB3-0F50-4E0C-A626-5EE8CFD9FF24}">
+<ds:datastoreItem xmlns:ds="http://schemas.openxmlformats.org/officeDocument/2006/customXml" ds:itemID="{A7086B70-8FE0-442B-96FC-D5DAFC655325}">
   <ds:schemaRefs>
     <ds:schemaRef ds:uri="http://schemas.openxmlformats.org/officeDocument/2006/bibliography"/>
   </ds:schemaRefs>

</xml_diff>